<commit_message>
removed red text from documents
</commit_message>
<xml_diff>
--- a/docker/docmosis/templates/CV-UNS-HRN-ENG-01218.docx
+++ b/docker/docmosis/templates/CV-UNS-HRN-ENG-01218.docx
@@ -381,27 +381,7 @@
                 <w:sz w:val="20"/>
                 <w:szCs w:val="20"/>
               </w:rPr>
-              <w:t>Received: &lt;</w:t>
-            </w:r>
-            <w:proofErr w:type="gramStart"/>
-            <w:r>
-              <w:rPr>
-                <w:rFonts w:ascii="GDSTransportWebsite" w:eastAsia="Times New Roman" w:hAnsi="GDSTransportWebsite" w:cs="Times New Roman"/>
-                <w:color w:val="60686D"/>
-                <w:sz w:val="20"/>
-                <w:szCs w:val="20"/>
-              </w:rPr>
-              <w:t>&lt;{</w:t>
-            </w:r>
-            <w:proofErr w:type="gramEnd"/>
-            <w:r>
-              <w:rPr>
-                <w:rFonts w:ascii="GDSTransportWebsite" w:eastAsia="Times New Roman" w:hAnsi="GDSTransportWebsite" w:cs="Times New Roman"/>
-                <w:color w:val="60686D"/>
-                <w:sz w:val="20"/>
-                <w:szCs w:val="20"/>
-              </w:rPr>
-              <w:t>dateFormat(submittedOn, ‘d MMMM yyyy’, ‘dd-MM-yyyy’)}&gt;&gt;</w:t>
+              <w:t>Received: &lt;&lt;{dateFormat(submittedOn, ‘d MMMM yyyy’, ‘dd-MM-yyyy’)}&gt;&gt;</w:t>
             </w:r>
           </w:p>
         </w:tc>
@@ -557,23 +537,7 @@
                 <w:rFonts w:ascii="GDSTransportWebsite" w:hAnsi="GDSTransportWebsite"/>
                 <w:color w:val="0A0A0A"/>
               </w:rPr>
-              <w:t>&lt;&lt;cs_{</w:t>
-            </w:r>
-            <w:proofErr w:type="gramStart"/>
-            <w:r>
-              <w:rPr>
-                <w:rFonts w:ascii="GDSTransportWebsite" w:hAnsi="GDSTransportWebsite"/>
-                <w:color w:val="0A0A0A"/>
-              </w:rPr>
-              <w:t>applicant.primaryAddress.AddressLine</w:t>
-            </w:r>
-            <w:proofErr w:type="gramEnd"/>
-            <w:r>
-              <w:rPr>
-                <w:rFonts w:ascii="GDSTransportWebsite" w:hAnsi="GDSTransportWebsite"/>
-                <w:color w:val="0A0A0A"/>
-              </w:rPr>
-              <w:t>1!=null}&gt;&gt;&lt;&lt;applicant.primaryAddress.AddressLine1&gt;&gt;&lt;&lt;es_&gt;&gt;&lt;&lt;cs_{!isBlank(applicant.primaryAddress.AddressLine2)}&gt;&gt;</w:t>
+              <w:t>&lt;&lt;cs_{applicant.primaryAddress.AddressLine1!=null}&gt;&gt;&lt;&lt;applicant.primaryAddress.AddressLine1&gt;&gt;&lt;&lt;es_&gt;&gt;&lt;&lt;cs_{!isBlank(applicant.primaryAddress.AddressLine2)}&gt;&gt;</w:t>
             </w:r>
           </w:p>
           <w:p>
@@ -590,23 +554,7 @@
                 <w:rFonts w:ascii="GDSTransportWebsite" w:hAnsi="GDSTransportWebsite"/>
                 <w:color w:val="0A0A0A"/>
               </w:rPr>
-              <w:t>&lt;&lt;</w:t>
-            </w:r>
-            <w:proofErr w:type="gramStart"/>
-            <w:r>
-              <w:rPr>
-                <w:rFonts w:ascii="GDSTransportWebsite" w:hAnsi="GDSTransportWebsite"/>
-                <w:color w:val="0A0A0A"/>
-              </w:rPr>
-              <w:t>applicant.primaryAddress.AddressLine</w:t>
-            </w:r>
-            <w:proofErr w:type="gramEnd"/>
-            <w:r>
-              <w:rPr>
-                <w:rFonts w:ascii="GDSTransportWebsite" w:hAnsi="GDSTransportWebsite"/>
-                <w:color w:val="0A0A0A"/>
-              </w:rPr>
-              <w:t>2&gt;&gt;&lt;&lt;es_&gt;&gt;&lt;&lt;cs_{!isBlank(applicant.primaryAddress.AddressLine3)}&gt;&gt;</w:t>
+              <w:t>&lt;&lt;applicant.primaryAddress.AddressLine2&gt;&gt;&lt;&lt;es_&gt;&gt;&lt;&lt;cs_{!isBlank(applicant.primaryAddress.AddressLine3)}&gt;&gt;</w:t>
             </w:r>
           </w:p>
           <w:p>
@@ -622,23 +570,7 @@
                 <w:rFonts w:ascii="GDSTransportWebsite" w:hAnsi="GDSTransportWebsite"/>
                 <w:color w:val="0A0A0A"/>
               </w:rPr>
-              <w:t>&lt;&lt;</w:t>
-            </w:r>
-            <w:proofErr w:type="gramStart"/>
-            <w:r>
-              <w:rPr>
-                <w:rFonts w:ascii="GDSTransportWebsite" w:hAnsi="GDSTransportWebsite"/>
-                <w:color w:val="0A0A0A"/>
-              </w:rPr>
-              <w:t>applicant.primaryAddress.AddressLine</w:t>
-            </w:r>
-            <w:proofErr w:type="gramEnd"/>
-            <w:r>
-              <w:rPr>
-                <w:rFonts w:ascii="GDSTransportWebsite" w:hAnsi="GDSTransportWebsite"/>
-                <w:color w:val="0A0A0A"/>
-              </w:rPr>
-              <w:t>3&gt;&gt;&lt;&lt;es_&gt;&gt;&lt;&lt;cs_{!isBlank(applicant.primaryAddress.PostTown)}&gt;&gt;</w:t>
+              <w:t>&lt;&lt;applicant.primaryAddress.AddressLine3&gt;&gt;&lt;&lt;es_&gt;&gt;&lt;&lt;cs_{!isBlank(applicant.primaryAddress.PostTown)}&gt;&gt;</w:t>
             </w:r>
           </w:p>
           <w:p>
@@ -654,23 +586,7 @@
                 <w:rFonts w:ascii="GDSTransportWebsite" w:hAnsi="GDSTransportWebsite"/>
                 <w:color w:val="0A0A0A"/>
               </w:rPr>
-              <w:t>&lt;&lt;</w:t>
-            </w:r>
-            <w:proofErr w:type="gramStart"/>
-            <w:r>
-              <w:rPr>
-                <w:rFonts w:ascii="GDSTransportWebsite" w:hAnsi="GDSTransportWebsite"/>
-                <w:color w:val="0A0A0A"/>
-              </w:rPr>
-              <w:t>applicant.primaryAddress.PostTown</w:t>
-            </w:r>
-            <w:proofErr w:type="gramEnd"/>
-            <w:r>
-              <w:rPr>
-                <w:rFonts w:ascii="GDSTransportWebsite" w:hAnsi="GDSTransportWebsite"/>
-                <w:color w:val="0A0A0A"/>
-              </w:rPr>
-              <w:t>&gt;&gt;&lt;&lt;es_&gt;&gt;</w:t>
+              <w:t>&lt;&lt;applicant.primaryAddress.PostTown&gt;&gt;&lt;&lt;es_&gt;&gt;</w:t>
             </w:r>
           </w:p>
           <w:p>
@@ -686,23 +602,7 @@
                 <w:rFonts w:ascii="GDSTransportWebsite" w:hAnsi="GDSTransportWebsite"/>
                 <w:color w:val="0A0A0A"/>
               </w:rPr>
-              <w:t>&lt;&lt;</w:t>
-            </w:r>
-            <w:proofErr w:type="gramStart"/>
-            <w:r>
-              <w:rPr>
-                <w:rFonts w:ascii="GDSTransportWebsite" w:hAnsi="GDSTransportWebsite"/>
-                <w:color w:val="0A0A0A"/>
-              </w:rPr>
-              <w:t>applicant.primaryAddress.PostCode</w:t>
-            </w:r>
-            <w:proofErr w:type="gramEnd"/>
-            <w:r>
-              <w:rPr>
-                <w:rFonts w:ascii="GDSTransportWebsite" w:hAnsi="GDSTransportWebsite"/>
-                <w:color w:val="0A0A0A"/>
-              </w:rPr>
-              <w:t>&gt;&gt;&lt;&lt;cs_{!isBlank(applicant.primaryAddress.Country)}&gt;&gt;</w:t>
+              <w:t>&lt;&lt;applicant.primaryAddress.PostCode&gt;&gt;&lt;&lt;cs_{!isBlank(applicant.primaryAddress.Country)}&gt;&gt;</w:t>
             </w:r>
           </w:p>
           <w:p>
@@ -718,23 +618,7 @@
                 <w:rFonts w:ascii="GDSTransportWebsite" w:hAnsi="GDSTransportWebsite"/>
                 <w:color w:val="0A0A0A"/>
               </w:rPr>
-              <w:t>&lt;&lt;</w:t>
-            </w:r>
-            <w:proofErr w:type="gramStart"/>
-            <w:r>
-              <w:rPr>
-                <w:rFonts w:ascii="GDSTransportWebsite" w:hAnsi="GDSTransportWebsite"/>
-                <w:color w:val="0A0A0A"/>
-              </w:rPr>
-              <w:t>applicant.primaryAddress.Country</w:t>
-            </w:r>
-            <w:proofErr w:type="gramEnd"/>
-            <w:r>
-              <w:rPr>
-                <w:rFonts w:ascii="GDSTransportWebsite" w:hAnsi="GDSTransportWebsite"/>
-                <w:color w:val="0A0A0A"/>
-              </w:rPr>
-              <w:t>&gt;&gt;&lt;&lt;es_&gt;&gt;</w:t>
+              <w:t>&lt;&lt;applicant.primaryAddress.Country&gt;&gt;&lt;&lt;es_&gt;&gt;</w:t>
             </w:r>
           </w:p>
           <w:p>
@@ -805,23 +689,7 @@
                 <w:rFonts w:ascii="GDSTransportWebsite" w:hAnsi="GDSTransportWebsite"/>
                 <w:color w:val="0A0A0A"/>
               </w:rPr>
-              <w:t>&lt;&lt;cs_</w:t>
-            </w:r>
-            <w:proofErr w:type="gramStart"/>
-            <w:r>
-              <w:rPr>
-                <w:rFonts w:ascii="GDSTransportWebsite" w:hAnsi="GDSTransportWebsite"/>
-                <w:color w:val="0A0A0A"/>
-              </w:rPr>
-              <w:t>{!isBlank</w:t>
-            </w:r>
-            <w:proofErr w:type="gramEnd"/>
-            <w:r>
-              <w:rPr>
-                <w:rFonts w:ascii="GDSTransportWebsite" w:hAnsi="GDSTransportWebsite"/>
-                <w:color w:val="0A0A0A"/>
-              </w:rPr>
-              <w:t>(applicant.</w:t>
+              <w:t>&lt;&lt;cs_{!isBlank(applicant.</w:t>
             </w:r>
             <w:r>
               <w:rPr>
@@ -938,23 +806,7 @@
                 <w:rFonts w:ascii="GDSTransportWebsite" w:hAnsi="GDSTransportWebsite"/>
                 <w:color w:val="0A0A0A"/>
               </w:rPr>
-              <w:t>cs_</w:t>
-            </w:r>
-            <w:proofErr w:type="gramStart"/>
-            <w:r>
-              <w:rPr>
-                <w:rFonts w:ascii="GDSTransportWebsite" w:hAnsi="GDSTransportWebsite"/>
-                <w:color w:val="0A0A0A"/>
-              </w:rPr>
-              <w:t>{!isBlank</w:t>
-            </w:r>
-            <w:proofErr w:type="gramEnd"/>
-            <w:r>
-              <w:rPr>
-                <w:rFonts w:ascii="GDSTransportWebsite" w:hAnsi="GDSTransportWebsite"/>
-                <w:color w:val="0A0A0A"/>
-              </w:rPr>
-              <w:t>(</w:t>
+              <w:t>cs_{!isBlank(</w:t>
             </w:r>
             <w:r>
               <w:rPr>
@@ -1075,23 +927,7 @@
                 <w:rFonts w:ascii="GDSTransportWebsite" w:hAnsi="GDSTransportWebsite"/>
                 <w:color w:val="0A0A0A"/>
               </w:rPr>
-              <w:t>&lt;&lt;cs_</w:t>
-            </w:r>
-            <w:proofErr w:type="gramStart"/>
-            <w:r>
-              <w:rPr>
-                <w:rFonts w:ascii="GDSTransportWebsite" w:hAnsi="GDSTransportWebsite"/>
-                <w:color w:val="0A0A0A"/>
-              </w:rPr>
-              <w:t>{!isBlank</w:t>
-            </w:r>
-            <w:proofErr w:type="gramEnd"/>
-            <w:r>
-              <w:rPr>
-                <w:rFonts w:ascii="GDSTransportWebsite" w:hAnsi="GDSTransportWebsite"/>
-                <w:color w:val="0A0A0A"/>
-              </w:rPr>
-              <w:t>(applicant.litigationFriendName)}&gt;&gt;&lt;&lt; applicant.litigationFriendName&gt;&gt;&lt;&lt;else&gt;&gt;&lt;&lt;applicant.litigationFriendFirstName&gt;&gt; &lt;&lt;applicant.litigationFriendLastName&gt;&gt;&lt;&lt;es_&gt;&gt;</w:t>
+              <w:t>&lt;&lt;cs_{!isBlank(applicant.litigationFriendName)}&gt;&gt;&lt;&lt; applicant.litigationFriendName&gt;&gt;&lt;&lt;else&gt;&gt;&lt;&lt;applicant.litigationFriendFirstName&gt;&gt; &lt;&lt;applicant.litigationFriendLastName&gt;&gt;&lt;&lt;es_&gt;&gt;</w:t>
             </w:r>
           </w:p>
         </w:tc>
@@ -1150,23 +986,7 @@
                 <w:rFonts w:ascii="GDSTransportWebsite" w:hAnsi="GDSTransportWebsite"/>
                 <w:color w:val="0A0A0A"/>
               </w:rPr>
-              <w:t>cs_</w:t>
-            </w:r>
-            <w:proofErr w:type="gramStart"/>
-            <w:r>
-              <w:rPr>
-                <w:rFonts w:ascii="GDSTransportWebsite" w:hAnsi="GDSTransportWebsite"/>
-                <w:color w:val="0A0A0A"/>
-              </w:rPr>
-              <w:t>{!isBlank</w:t>
-            </w:r>
-            <w:proofErr w:type="gramEnd"/>
-            <w:r>
-              <w:rPr>
-                <w:rFonts w:ascii="GDSTransportWebsite" w:hAnsi="GDSTransportWebsite"/>
-                <w:color w:val="0A0A0A"/>
-              </w:rPr>
-              <w:t>(</w:t>
+              <w:t>cs_{!isBlank(</w:t>
             </w:r>
             <w:r>
               <w:rPr>
@@ -1347,23 +1167,7 @@
                 <w:rFonts w:ascii="GDSTransportWebsite" w:hAnsi="GDSTransportWebsite"/>
                 <w:color w:val="0A0A0A"/>
               </w:rPr>
-              <w:t>cs_</w:t>
-            </w:r>
-            <w:proofErr w:type="gramStart"/>
-            <w:r>
-              <w:rPr>
-                <w:rFonts w:ascii="GDSTransportWebsite" w:hAnsi="GDSTransportWebsite"/>
-                <w:color w:val="0A0A0A"/>
-              </w:rPr>
-              <w:t>{!isBlank</w:t>
-            </w:r>
-            <w:proofErr w:type="gramEnd"/>
-            <w:r>
-              <w:rPr>
-                <w:rFonts w:ascii="GDSTransportWebsite" w:hAnsi="GDSTransportWebsite"/>
-                <w:color w:val="0A0A0A"/>
-              </w:rPr>
-              <w:t>(</w:t>
+              <w:t>cs_{!isBlank(</w:t>
             </w:r>
             <w:r>
               <w:rPr>
@@ -1748,7 +1552,6 @@
               </w:rPr>
               <w:t>.AddressLine</w:t>
             </w:r>
-            <w:proofErr w:type="gramStart"/>
             <w:r>
               <w:rPr>
                 <w:rFonts w:ascii="GDSTransportWebsite" w:hAnsi="GDSTransportWebsite"/>
@@ -1761,15 +1564,7 @@
                 <w:rFonts w:ascii="GDSTransportWebsite" w:hAnsi="GDSTransportWebsite"/>
                 <w:color w:val="0A0A0A"/>
               </w:rPr>
-              <w:t>!=</w:t>
-            </w:r>
-            <w:proofErr w:type="gramEnd"/>
-            <w:r>
-              <w:rPr>
-                <w:rFonts w:ascii="GDSTransportWebsite" w:hAnsi="GDSTransportWebsite"/>
-                <w:color w:val="0A0A0A"/>
-              </w:rPr>
-              <w:t>null}&gt;&gt;&lt;&lt;</w:t>
+              <w:t>!=null}&gt;&gt;&lt;&lt;</w:t>
             </w:r>
             <w:r>
               <w:rPr>
@@ -1863,30 +1658,14 @@
                 <w:rFonts w:ascii="GDSTransportWebsite" w:hAnsi="GDSTransportWebsite"/>
                 <w:color w:val="0A0A0A"/>
               </w:rPr>
-              <w:t>ddress.AddressLine2&gt;&gt;&lt;&lt;es_&gt;&gt;&lt;&lt;cs_</w:t>
-            </w:r>
-            <w:proofErr w:type="gramStart"/>
-            <w:r>
-              <w:rPr>
-                <w:rFonts w:ascii="GDSTransportWebsite" w:hAnsi="GDSTransportWebsite"/>
-                <w:color w:val="0A0A0A"/>
-              </w:rPr>
-              <w:t>{</w:t>
-            </w:r>
-            <w:r>
-              <w:rPr>
-                <w:rFonts w:ascii="GDSTransportWebsite" w:hAnsi="GDSTransportWebsite"/>
-                <w:color w:val="0A0A0A"/>
-              </w:rPr>
-              <w:t>!isBlank</w:t>
-            </w:r>
-            <w:proofErr w:type="gramEnd"/>
-            <w:r>
-              <w:rPr>
-                <w:rFonts w:ascii="GDSTransportWebsite" w:hAnsi="GDSTransportWebsite"/>
-                <w:color w:val="0A0A0A"/>
-              </w:rPr>
-              <w:t>(primaryA</w:t>
+              <w:t>ddress.AddressLine2&gt;&gt;&lt;&lt;es_&gt;&gt;&lt;&lt;cs_{</w:t>
+            </w:r>
+            <w:r>
+              <w:rPr>
+                <w:rFonts w:ascii="GDSTransportWebsite" w:hAnsi="GDSTransportWebsite"/>
+                <w:color w:val="0A0A0A"/>
+              </w:rPr>
+              <w:t>!isBlank(primaryA</w:t>
             </w:r>
             <w:r>
               <w:rPr>
@@ -1937,30 +1716,14 @@
                 <w:rFonts w:ascii="GDSTransportWebsite" w:hAnsi="GDSTransportWebsite"/>
                 <w:color w:val="0A0A0A"/>
               </w:rPr>
-              <w:t>ddress.AddressLine3&gt;&gt;&lt;&lt;es_&gt;&gt;&lt;&lt;cs_</w:t>
-            </w:r>
-            <w:proofErr w:type="gramStart"/>
-            <w:r>
-              <w:rPr>
-                <w:rFonts w:ascii="GDSTransportWebsite" w:hAnsi="GDSTransportWebsite"/>
-                <w:color w:val="0A0A0A"/>
-              </w:rPr>
-              <w:t>{</w:t>
-            </w:r>
-            <w:r>
-              <w:rPr>
-                <w:rFonts w:ascii="GDSTransportWebsite" w:hAnsi="GDSTransportWebsite"/>
-                <w:color w:val="0A0A0A"/>
-              </w:rPr>
-              <w:t>!isBlank</w:t>
-            </w:r>
-            <w:proofErr w:type="gramEnd"/>
-            <w:r>
-              <w:rPr>
-                <w:rFonts w:ascii="GDSTransportWebsite" w:hAnsi="GDSTransportWebsite"/>
-                <w:color w:val="0A0A0A"/>
-              </w:rPr>
-              <w:t>(primaryA</w:t>
+              <w:t>ddress.AddressLine3&gt;&gt;&lt;&lt;es_&gt;&gt;&lt;&lt;cs_{</w:t>
+            </w:r>
+            <w:r>
+              <w:rPr>
+                <w:rFonts w:ascii="GDSTransportWebsite" w:hAnsi="GDSTransportWebsite"/>
+                <w:color w:val="0A0A0A"/>
+              </w:rPr>
+              <w:t>!isBlank(primaryA</w:t>
             </w:r>
             <w:r>
               <w:rPr>
@@ -2041,30 +1804,14 @@
                 <w:rFonts w:ascii="GDSTransportWebsite" w:hAnsi="GDSTransportWebsite"/>
                 <w:color w:val="0A0A0A"/>
               </w:rPr>
-              <w:t>ddress.PostCode&gt;&gt;&lt;&lt;cs_</w:t>
-            </w:r>
-            <w:proofErr w:type="gramStart"/>
-            <w:r>
-              <w:rPr>
-                <w:rFonts w:ascii="GDSTransportWebsite" w:hAnsi="GDSTransportWebsite"/>
-                <w:color w:val="0A0A0A"/>
-              </w:rPr>
-              <w:t>{</w:t>
-            </w:r>
-            <w:r>
-              <w:rPr>
-                <w:rFonts w:ascii="GDSTransportWebsite" w:hAnsi="GDSTransportWebsite"/>
-                <w:color w:val="0A0A0A"/>
-              </w:rPr>
-              <w:t>!isBlank</w:t>
-            </w:r>
-            <w:proofErr w:type="gramEnd"/>
-            <w:r>
-              <w:rPr>
-                <w:rFonts w:ascii="GDSTransportWebsite" w:hAnsi="GDSTransportWebsite"/>
-                <w:color w:val="0A0A0A"/>
-              </w:rPr>
-              <w:t>(primaryA</w:t>
+              <w:t>ddress.PostCode&gt;&gt;&lt;&lt;cs_{</w:t>
+            </w:r>
+            <w:r>
+              <w:rPr>
+                <w:rFonts w:ascii="GDSTransportWebsite" w:hAnsi="GDSTransportWebsite"/>
+                <w:color w:val="0A0A0A"/>
+              </w:rPr>
+              <w:t>!isBlank(primaryA</w:t>
             </w:r>
             <w:r>
               <w:rPr>
@@ -2180,23 +1927,7 @@
                 <w:rFonts w:ascii="GDSTransportWebsite" w:hAnsi="GDSTransportWebsite"/>
                 <w:color w:val="0A0A0A"/>
               </w:rPr>
-              <w:t>&lt;&lt;cs_</w:t>
-            </w:r>
-            <w:proofErr w:type="gramStart"/>
-            <w:r>
-              <w:rPr>
-                <w:rFonts w:ascii="GDSTransportWebsite" w:hAnsi="GDSTransportWebsite"/>
-                <w:color w:val="0A0A0A"/>
-              </w:rPr>
-              <w:t>{!isBlank</w:t>
-            </w:r>
-            <w:proofErr w:type="gramEnd"/>
-            <w:r>
-              <w:rPr>
-                <w:rFonts w:ascii="GDSTransportWebsite" w:hAnsi="GDSTransportWebsite"/>
-                <w:color w:val="0A0A0A"/>
-              </w:rPr>
-              <w:t>(</w:t>
+              <w:t>&lt;&lt;cs_{!isBlank(</w:t>
             </w:r>
             <w:r>
               <w:rPr>
@@ -2303,23 +2034,7 @@
                 <w:rFonts w:ascii="GDSTransportWebsite" w:hAnsi="GDSTransportWebsite"/>
                 <w:color w:val="0A0A0A"/>
               </w:rPr>
-              <w:t>&lt;&lt;cs_</w:t>
-            </w:r>
-            <w:proofErr w:type="gramStart"/>
-            <w:r>
-              <w:rPr>
-                <w:rFonts w:ascii="GDSTransportWebsite" w:hAnsi="GDSTransportWebsite"/>
-                <w:color w:val="0A0A0A"/>
-              </w:rPr>
-              <w:t>{!isBlank</w:t>
-            </w:r>
-            <w:proofErr w:type="gramEnd"/>
-            <w:r>
-              <w:rPr>
-                <w:rFonts w:ascii="GDSTransportWebsite" w:hAnsi="GDSTransportWebsite"/>
-                <w:color w:val="0A0A0A"/>
-              </w:rPr>
-              <w:t>(</w:t>
+              <w:t>&lt;&lt;cs_{!isBlank(</w:t>
             </w:r>
             <w:r>
               <w:rPr>
@@ -2426,23 +2141,7 @@
                 <w:rFonts w:ascii="GDSTransportWebsite" w:hAnsi="GDSTransportWebsite"/>
                 <w:color w:val="0A0A0A"/>
               </w:rPr>
-              <w:t>&lt;&lt;cs_</w:t>
-            </w:r>
-            <w:proofErr w:type="gramStart"/>
-            <w:r>
-              <w:rPr>
-                <w:rFonts w:ascii="GDSTransportWebsite" w:hAnsi="GDSTransportWebsite"/>
-                <w:color w:val="0A0A0A"/>
-              </w:rPr>
-              <w:t>{!isBlank</w:t>
-            </w:r>
-            <w:proofErr w:type="gramEnd"/>
-            <w:r>
-              <w:rPr>
-                <w:rFonts w:ascii="GDSTransportWebsite" w:hAnsi="GDSTransportWebsite"/>
-                <w:color w:val="0A0A0A"/>
-              </w:rPr>
-              <w:t>(litigationFriendName)}&gt;&gt;&lt;&lt;litigationFriendName&gt;&gt;&lt;&lt;else&gt;&gt;&lt;&lt;litigationFriendFirstName&gt;&gt; &lt;&lt;litigationFriendLastName&gt;&gt;&lt;&lt;es_&gt;&gt;</w:t>
+              <w:t>&lt;&lt;cs_{!isBlank(litigationFriendName)}&gt;&gt;&lt;&lt;litigationFriendName&gt;&gt;&lt;&lt;else&gt;&gt;&lt;&lt;litigationFriendFirstName&gt;&gt; &lt;&lt;litigationFriendLastName&gt;&gt;&lt;&lt;es_&gt;&gt;</w:t>
             </w:r>
           </w:p>
         </w:tc>
@@ -2498,23 +2197,7 @@
                 <w:rFonts w:ascii="GDSTransportWebsite" w:hAnsi="GDSTransportWebsite"/>
                 <w:color w:val="0A0A0A"/>
               </w:rPr>
-              <w:t>&lt;&lt;cs_</w:t>
-            </w:r>
-            <w:proofErr w:type="gramStart"/>
-            <w:r>
-              <w:rPr>
-                <w:rFonts w:ascii="GDSTransportWebsite" w:hAnsi="GDSTransportWebsite"/>
-                <w:color w:val="0A0A0A"/>
-              </w:rPr>
-              <w:t>{!isBlank</w:t>
-            </w:r>
-            <w:proofErr w:type="gramEnd"/>
-            <w:r>
-              <w:rPr>
-                <w:rFonts w:ascii="GDSTransportWebsite" w:hAnsi="GDSTransportWebsite"/>
-                <w:color w:val="0A0A0A"/>
-              </w:rPr>
-              <w:t>(</w:t>
+              <w:t>&lt;&lt;cs_{!isBlank(</w:t>
             </w:r>
             <w:r>
               <w:rPr>
@@ -2677,23 +2360,7 @@
                 <w:rFonts w:ascii="GDSTransportWebsite" w:hAnsi="GDSTransportWebsite"/>
                 <w:color w:val="0A0A0A"/>
               </w:rPr>
-              <w:t>&lt;&lt;cs_</w:t>
-            </w:r>
-            <w:proofErr w:type="gramStart"/>
-            <w:r>
-              <w:rPr>
-                <w:rFonts w:ascii="GDSTransportWebsite" w:hAnsi="GDSTransportWebsite"/>
-                <w:color w:val="0A0A0A"/>
-              </w:rPr>
-              <w:t>{!isBlank</w:t>
-            </w:r>
-            <w:proofErr w:type="gramEnd"/>
-            <w:r>
-              <w:rPr>
-                <w:rFonts w:ascii="GDSTransportWebsite" w:hAnsi="GDSTransportWebsite"/>
-                <w:color w:val="0A0A0A"/>
-              </w:rPr>
-              <w:t>(</w:t>
+              <w:t>&lt;&lt;cs_{!isBlank(</w:t>
             </w:r>
             <w:r>
               <w:rPr>
@@ -2843,7 +2510,6 @@
               <w:lastRenderedPageBreak/>
               <w:t>&lt;&lt;rr_</w:t>
             </w:r>
-            <w:proofErr w:type="gramStart"/>
             <w:r>
               <w:rPr>
                 <w:rFonts w:ascii="GDSTransportWebsite" w:hAnsi="GDSTransportWebsite"/>
@@ -2854,7 +2520,6 @@
               </w:rPr>
               <w:t>respondents.representative</w:t>
             </w:r>
-            <w:proofErr w:type="gramEnd"/>
             <w:r>
               <w:rPr>
                 <w:rFonts w:ascii="GDSTransportWebsite" w:hAnsi="GDSTransportWebsite"/>
@@ -3046,30 +2711,14 @@
                 <w:rFonts w:ascii="GDSTransportWebsite" w:hAnsi="GDSTransportWebsite"/>
                 <w:color w:val="0A0A0A"/>
               </w:rPr>
-              <w:t>cs_</w:t>
-            </w:r>
-            <w:proofErr w:type="gramStart"/>
-            <w:r>
-              <w:rPr>
-                <w:rFonts w:ascii="GDSTransportWebsite" w:hAnsi="GDSTransportWebsite"/>
-                <w:color w:val="0A0A0A"/>
-              </w:rPr>
-              <w:t>{</w:t>
-            </w:r>
-            <w:r>
-              <w:rPr>
-                <w:rFonts w:ascii="GDSTransportWebsite" w:hAnsi="GDSTransportWebsite"/>
-                <w:color w:val="0A0A0A"/>
-              </w:rPr>
-              <w:t>!isBlank</w:t>
-            </w:r>
-            <w:proofErr w:type="gramEnd"/>
-            <w:r>
-              <w:rPr>
-                <w:rFonts w:ascii="GDSTransportWebsite" w:hAnsi="GDSTransportWebsite"/>
-                <w:color w:val="0A0A0A"/>
-              </w:rPr>
-              <w:t>(serviceA</w:t>
+              <w:t>cs_{</w:t>
+            </w:r>
+            <w:r>
+              <w:rPr>
+                <w:rFonts w:ascii="GDSTransportWebsite" w:hAnsi="GDSTransportWebsite"/>
+                <w:color w:val="0A0A0A"/>
+              </w:rPr>
+              <w:t>!isBlank(serviceA</w:t>
             </w:r>
             <w:r>
               <w:rPr>
@@ -3176,30 +2825,14 @@
                 <w:rFonts w:ascii="GDSTransportWebsite" w:hAnsi="GDSTransportWebsite"/>
                 <w:color w:val="0A0A0A"/>
               </w:rPr>
-              <w:t>ddress.AddressLine2&gt;&gt;&lt;&lt;es_&gt;&gt;&lt;&lt;cs_</w:t>
-            </w:r>
-            <w:proofErr w:type="gramStart"/>
-            <w:r>
-              <w:rPr>
-                <w:rFonts w:ascii="GDSTransportWebsite" w:hAnsi="GDSTransportWebsite"/>
-                <w:color w:val="0A0A0A"/>
-              </w:rPr>
-              <w:t>{</w:t>
-            </w:r>
-            <w:r>
-              <w:rPr>
-                <w:rFonts w:ascii="GDSTransportWebsite" w:hAnsi="GDSTransportWebsite"/>
-                <w:color w:val="0A0A0A"/>
-              </w:rPr>
-              <w:t>!isBlank</w:t>
-            </w:r>
-            <w:proofErr w:type="gramEnd"/>
-            <w:r>
-              <w:rPr>
-                <w:rFonts w:ascii="GDSTransportWebsite" w:hAnsi="GDSTransportWebsite"/>
-                <w:color w:val="0A0A0A"/>
-              </w:rPr>
-              <w:t>(serviceA</w:t>
+              <w:t>ddress.AddressLine2&gt;&gt;&lt;&lt;es_&gt;&gt;&lt;&lt;cs_{</w:t>
+            </w:r>
+            <w:r>
+              <w:rPr>
+                <w:rFonts w:ascii="GDSTransportWebsite" w:hAnsi="GDSTransportWebsite"/>
+                <w:color w:val="0A0A0A"/>
+              </w:rPr>
+              <w:t>!isBlank(serviceA</w:t>
             </w:r>
             <w:r>
               <w:rPr>
@@ -3250,30 +2883,14 @@
                 <w:rFonts w:ascii="GDSTransportWebsite" w:hAnsi="GDSTransportWebsite"/>
                 <w:color w:val="0A0A0A"/>
               </w:rPr>
-              <w:t>ddress.AddressLine3&gt;&gt;&lt;&lt;es_&gt;&gt;&lt;&lt;cs_</w:t>
-            </w:r>
-            <w:proofErr w:type="gramStart"/>
-            <w:r>
-              <w:rPr>
-                <w:rFonts w:ascii="GDSTransportWebsite" w:hAnsi="GDSTransportWebsite"/>
-                <w:color w:val="0A0A0A"/>
-              </w:rPr>
-              <w:t>{</w:t>
-            </w:r>
-            <w:r>
-              <w:rPr>
-                <w:rFonts w:ascii="GDSTransportWebsite" w:hAnsi="GDSTransportWebsite"/>
-                <w:color w:val="0A0A0A"/>
-              </w:rPr>
-              <w:t>!isBlank</w:t>
-            </w:r>
-            <w:proofErr w:type="gramEnd"/>
-            <w:r>
-              <w:rPr>
-                <w:rFonts w:ascii="GDSTransportWebsite" w:hAnsi="GDSTransportWebsite"/>
-                <w:color w:val="0A0A0A"/>
-              </w:rPr>
-              <w:t>(serviceA</w:t>
+              <w:t>ddress.AddressLine3&gt;&gt;&lt;&lt;es_&gt;&gt;&lt;&lt;cs_{</w:t>
+            </w:r>
+            <w:r>
+              <w:rPr>
+                <w:rFonts w:ascii="GDSTransportWebsite" w:hAnsi="GDSTransportWebsite"/>
+                <w:color w:val="0A0A0A"/>
+              </w:rPr>
+              <w:t>!isBlank(serviceA</w:t>
             </w:r>
             <w:r>
               <w:rPr>
@@ -3370,30 +2987,14 @@
                 <w:rFonts w:ascii="GDSTransportWebsite" w:hAnsi="GDSTransportWebsite"/>
                 <w:color w:val="0A0A0A"/>
               </w:rPr>
-              <w:t>&lt;&lt;cs_</w:t>
-            </w:r>
-            <w:proofErr w:type="gramStart"/>
-            <w:r>
-              <w:rPr>
-                <w:rFonts w:ascii="GDSTransportWebsite" w:hAnsi="GDSTransportWebsite"/>
-                <w:color w:val="0A0A0A"/>
-              </w:rPr>
-              <w:t>{</w:t>
-            </w:r>
-            <w:r>
-              <w:rPr>
-                <w:rFonts w:ascii="GDSTransportWebsite" w:hAnsi="GDSTransportWebsite"/>
-                <w:color w:val="0A0A0A"/>
-              </w:rPr>
-              <w:t>!isBlank</w:t>
-            </w:r>
-            <w:proofErr w:type="gramEnd"/>
-            <w:r>
-              <w:rPr>
-                <w:rFonts w:ascii="GDSTransportWebsite" w:hAnsi="GDSTransportWebsite"/>
-                <w:color w:val="0A0A0A"/>
-              </w:rPr>
-              <w:t>(serviceA</w:t>
+              <w:t>&lt;&lt;cs_{</w:t>
+            </w:r>
+            <w:r>
+              <w:rPr>
+                <w:rFonts w:ascii="GDSTransportWebsite" w:hAnsi="GDSTransportWebsite"/>
+                <w:color w:val="0A0A0A"/>
+              </w:rPr>
+              <w:t>!isBlank(serviceA</w:t>
             </w:r>
             <w:r>
               <w:rPr>
@@ -3652,7 +3253,6 @@
               </w:rPr>
               <w:t>r_</w:t>
             </w:r>
-            <w:proofErr w:type="gramStart"/>
             <w:r>
               <w:rPr>
                 <w:rFonts w:ascii="GDSTransportWebsite" w:hAnsi="GDSTransportWebsite"/>
@@ -3663,7 +3263,6 @@
               </w:rPr>
               <w:t>respondents.representative</w:t>
             </w:r>
-            <w:proofErr w:type="gramEnd"/>
             <w:r>
               <w:rPr>
                 <w:rFonts w:ascii="GDSTransportWebsite" w:hAnsi="GDSTransportWebsite"/>
@@ -3698,27 +3297,7 @@
           <w:sz w:val="36"/>
           <w:szCs w:val="36"/>
         </w:rPr>
-        <w:t>&lt;&lt;cs_{</w:t>
-      </w:r>
-      <w:proofErr w:type="gramStart"/>
-      <w:r>
-        <w:rPr>
-          <w:rFonts w:ascii="GDSTransportWebsite" w:hAnsi="GDSTransportWebsite"/>
-          <w:color w:val="0A0A0A"/>
-          <w:sz w:val="36"/>
-          <w:szCs w:val="36"/>
-        </w:rPr>
-        <w:t>allocatedTrack!=</w:t>
-      </w:r>
-      <w:proofErr w:type="gramEnd"/>
-      <w:r>
-        <w:rPr>
-          <w:rFonts w:ascii="GDSTransportWebsite" w:hAnsi="GDSTransportWebsite"/>
-          <w:color w:val="0A0A0A"/>
-          <w:sz w:val="36"/>
-          <w:szCs w:val="36"/>
-        </w:rPr>
-        <w:t>'SMALL_CLAIM'}&gt;&gt;</w:t>
+        <w:t>&lt;&lt;cs_{allocatedTrack!='SMALL_CLAIM'}&gt;&gt;</w:t>
       </w:r>
     </w:p>
     <w:p>
@@ -4205,25 +3784,7 @@
           <w:color w:val="0A0A0A"/>
           <w:shd w:val="clear" w:color="auto" w:fill="FFFFFF"/>
         </w:rPr>
-        <w:t>&lt;&lt;cs</w:t>
-      </w:r>
-      <w:proofErr w:type="gramStart"/>
-      <w:r>
-        <w:rPr>
-          <w:rFonts w:ascii="GDSTransportWebsite" w:hAnsi="GDSTransportWebsite"/>
-          <w:color w:val="0A0A0A"/>
-          <w:shd w:val="clear" w:color="auto" w:fill="FFFFFF"/>
-        </w:rPr>
-        <w:t>_{</w:t>
-      </w:r>
-      <w:proofErr w:type="gramEnd"/>
-      <w:r>
-        <w:rPr>
-          <w:rFonts w:ascii="GDSTransportWebsite" w:hAnsi="GDSTransportWebsite"/>
-          <w:color w:val="0A0A0A"/>
-          <w:shd w:val="clear" w:color="auto" w:fill="FFFFFF"/>
-        </w:rPr>
-        <w:t>disclosureOfElectronicDocuments.reachedAgreement='No' &amp;&amp; disclosureOfElectronicDocuments.agreementLikely='No' }&gt;&gt;</w:t>
+        <w:t>&lt;&lt;cs_{disclosureOfElectronicDocuments.reachedAgreement='No' &amp;&amp; disclosureOfElectronicDocuments.agreementLikely='No' }&gt;&gt;</w:t>
       </w:r>
     </w:p>
     <w:tbl>
@@ -4329,25 +3890,7 @@
           <w:color w:val="0A0A0A"/>
           <w:shd w:val="clear" w:color="auto" w:fill="FFFFFF"/>
         </w:rPr>
-        <w:t>&lt;&lt;cs</w:t>
-      </w:r>
-      <w:proofErr w:type="gramStart"/>
-      <w:r>
-        <w:rPr>
-          <w:rFonts w:ascii="GDSTransportWebsite" w:hAnsi="GDSTransportWebsite"/>
-          <w:color w:val="0A0A0A"/>
-          <w:shd w:val="clear" w:color="auto" w:fill="FFFFFF"/>
-        </w:rPr>
-        <w:t>_{</w:t>
-      </w:r>
-      <w:proofErr w:type="gramEnd"/>
-      <w:r>
-        <w:rPr>
-          <w:rFonts w:ascii="GDSTransportWebsite" w:hAnsi="GDSTransportWebsite"/>
-          <w:color w:val="0A0A0A"/>
-          <w:shd w:val="clear" w:color="auto" w:fill="FFFFFF"/>
-        </w:rPr>
-        <w:t>disclosureOfNonElectronicDocuments.directionsForDisclosureProposed='Yes' &amp;&amp; disclosureOfNonElectronicDocuments.standardDirectionsRequired=No}&gt;&gt;</w:t>
+        <w:t>&lt;&lt;cs_{disclosureOfNonElectronicDocuments.directionsForDisclosureProposed='Yes' &amp;&amp; disclosureOfNonElectronicDocuments.standardDirectionsRequired=No}&gt;&gt;</w:t>
       </w:r>
     </w:p>
     <w:tbl>
@@ -4580,23 +4123,7 @@
                 <w:rFonts w:ascii="GDSTransportWebsite" w:hAnsi="GDSTransportWebsite"/>
                 <w:color w:val="0A0A0A"/>
               </w:rPr>
-              <w:t>&lt;&lt;</w:t>
-            </w:r>
-            <w:proofErr w:type="gramStart"/>
-            <w:r>
-              <w:rPr>
-                <w:rFonts w:ascii="GDSTransportWebsite" w:hAnsi="GDSTransportWebsite"/>
-                <w:color w:val="0A0A0A"/>
-              </w:rPr>
-              <w:t>experts.expertRequired</w:t>
-            </w:r>
-            <w:proofErr w:type="gramEnd"/>
-            <w:r>
-              <w:rPr>
-                <w:rFonts w:ascii="GDSTransportWebsite" w:hAnsi="GDSTransportWebsite"/>
-                <w:color w:val="0A0A0A"/>
-              </w:rPr>
-              <w:t>&gt;&gt;</w:t>
+              <w:t>&lt;&lt;experts.expertRequired&gt;&gt;</w:t>
             </w:r>
           </w:p>
         </w:tc>
@@ -4609,25 +4136,7 @@
           <w:color w:val="0A0A0A"/>
           <w:shd w:val="clear" w:color="auto" w:fill="FFFFFF"/>
         </w:rPr>
-        <w:t>&lt;&lt;cs_{</w:t>
-      </w:r>
-      <w:proofErr w:type="gramStart"/>
-      <w:r>
-        <w:rPr>
-          <w:rFonts w:ascii="GDSTransportWebsite" w:hAnsi="GDSTransportWebsite"/>
-          <w:color w:val="0A0A0A"/>
-          <w:shd w:val="clear" w:color="auto" w:fill="FFFFFF"/>
-        </w:rPr>
-        <w:t>experts.expertRequired</w:t>
-      </w:r>
-      <w:proofErr w:type="gramEnd"/>
-      <w:r>
-        <w:rPr>
-          <w:rFonts w:ascii="GDSTransportWebsite" w:hAnsi="GDSTransportWebsite"/>
-          <w:color w:val="0A0A0A"/>
-          <w:shd w:val="clear" w:color="auto" w:fill="FFFFFF"/>
-        </w:rPr>
-        <w:t>='Yes'}&gt;&gt;</w:t>
+        <w:t>&lt;&lt;cs_{experts.expertRequired='Yes'}&gt;&gt;</w:t>
       </w:r>
     </w:p>
     <w:tbl>
@@ -4675,29 +4184,7 @@
                 <w:color w:val="0A0A0A"/>
                 <w:shd w:val="clear" w:color="auto" w:fill="FFFFFF"/>
               </w:rPr>
-              <w:t xml:space="preserve">Have you already sent expert reports or </w:t>
-            </w:r>
-            <w:proofErr w:type="gramStart"/>
-            <w:r>
-              <w:rPr>
-                <w:rFonts w:ascii="GDSTransportWebsite" w:hAnsi="GDSTransportWebsite"/>
-                <w:b/>
-                <w:bCs/>
-                <w:color w:val="0A0A0A"/>
-                <w:shd w:val="clear" w:color="auto" w:fill="FFFFFF"/>
-              </w:rPr>
-              <w:t>similar to</w:t>
-            </w:r>
-            <w:proofErr w:type="gramEnd"/>
-            <w:r>
-              <w:rPr>
-                <w:rFonts w:ascii="GDSTransportWebsite" w:hAnsi="GDSTransportWebsite"/>
-                <w:b/>
-                <w:bCs/>
-                <w:color w:val="0A0A0A"/>
-                <w:shd w:val="clear" w:color="auto" w:fill="FFFFFF"/>
-              </w:rPr>
-              <w:t xml:space="preserve"> other parties?</w:t>
+              <w:t>Have you already sent expert reports or similar to other parties?</w:t>
             </w:r>
           </w:p>
           <w:p>
@@ -4726,23 +4213,7 @@
                 <w:rFonts w:ascii="GDSTransportWebsite" w:hAnsi="GDSTransportWebsite"/>
                 <w:color w:val="0A0A0A"/>
               </w:rPr>
-              <w:t>&lt;&lt;</w:t>
-            </w:r>
-            <w:proofErr w:type="gramStart"/>
-            <w:r>
-              <w:rPr>
-                <w:rFonts w:ascii="GDSTransportWebsite" w:hAnsi="GDSTransportWebsite"/>
-                <w:color w:val="0A0A0A"/>
-              </w:rPr>
-              <w:t>experts.expertReportsSent</w:t>
-            </w:r>
-            <w:proofErr w:type="gramEnd"/>
-            <w:r>
-              <w:rPr>
-                <w:rFonts w:ascii="GDSTransportWebsite" w:hAnsi="GDSTransportWebsite"/>
-                <w:color w:val="0A0A0A"/>
-              </w:rPr>
-              <w:t>&gt;&gt;</w:t>
+              <w:t>&lt;&lt;experts.expertReportsSent&gt;&gt;</w:t>
             </w:r>
           </w:p>
         </w:tc>
@@ -4807,23 +4278,7 @@
                 <w:rFonts w:ascii="GDSTransportWebsite" w:hAnsi="GDSTransportWebsite"/>
                 <w:color w:val="0A0A0A"/>
               </w:rPr>
-              <w:t>&lt;&lt;</w:t>
-            </w:r>
-            <w:proofErr w:type="gramStart"/>
-            <w:r>
-              <w:rPr>
-                <w:rFonts w:ascii="GDSTransportWebsite" w:hAnsi="GDSTransportWebsite"/>
-                <w:color w:val="0A0A0A"/>
-              </w:rPr>
-              <w:t>experts.jointExpertSuitable</w:t>
-            </w:r>
-            <w:proofErr w:type="gramEnd"/>
-            <w:r>
-              <w:rPr>
-                <w:rFonts w:ascii="GDSTransportWebsite" w:hAnsi="GDSTransportWebsite"/>
-                <w:color w:val="0A0A0A"/>
-              </w:rPr>
-              <w:t>&gt;&gt;</w:t>
+              <w:t>&lt;&lt;experts.jointExpertSuitable&gt;&gt;</w:t>
             </w:r>
           </w:p>
         </w:tc>
@@ -4849,25 +4304,7 @@
                 <w:color w:val="0A0A0A"/>
                 <w:shd w:val="clear" w:color="auto" w:fill="FFFFFF"/>
               </w:rPr>
-              <w:t>&lt;&lt;rr_</w:t>
-            </w:r>
-            <w:proofErr w:type="gramStart"/>
-            <w:r>
-              <w:rPr>
-                <w:rFonts w:ascii="GDSTransportWebsite" w:hAnsi="GDSTransportWebsite"/>
-                <w:color w:val="0A0A0A"/>
-                <w:shd w:val="clear" w:color="auto" w:fill="FFFFFF"/>
-              </w:rPr>
-              <w:t>experts.details</w:t>
-            </w:r>
-            <w:proofErr w:type="gramEnd"/>
-            <w:r>
-              <w:rPr>
-                <w:rFonts w:ascii="GDSTransportWebsite" w:hAnsi="GDSTransportWebsite"/>
-                <w:color w:val="0A0A0A"/>
-                <w:shd w:val="clear" w:color="auto" w:fill="FFFFFF"/>
-              </w:rPr>
-              <w:t>&gt;&gt;</w:t>
+              <w:t>&lt;&lt;rr_experts.details&gt;&gt;</w:t>
             </w:r>
           </w:p>
         </w:tc>
@@ -5024,23 +4461,7 @@
                 <w:rFonts w:ascii="GDSTransportWebsite" w:hAnsi="GDSTransportWebsite"/>
                 <w:color w:val="0A0A0A"/>
               </w:rPr>
-              <w:t>&lt;&lt;cs_</w:t>
-            </w:r>
-            <w:proofErr w:type="gramStart"/>
-            <w:r>
-              <w:rPr>
-                <w:rFonts w:ascii="GDSTransportWebsite" w:hAnsi="GDSTransportWebsite"/>
-                <w:color w:val="0A0A0A"/>
-              </w:rPr>
-              <w:t>{!isBlank</w:t>
-            </w:r>
-            <w:proofErr w:type="gramEnd"/>
-            <w:r>
-              <w:rPr>
-                <w:rFonts w:ascii="GDSTransportWebsite" w:hAnsi="GDSTransportWebsite"/>
-                <w:color w:val="0A0A0A"/>
-              </w:rPr>
-              <w:t>(phoneNumber)}&gt;&gt;&lt;&lt;phoneNumber&gt;&gt;&lt;&lt;else&gt;&gt;Not Provided&lt;&lt;es_&gt;&gt;</w:t>
+              <w:t>&lt;&lt;cs_{!isBlank(phoneNumber)}&gt;&gt;&lt;&lt;phoneNumber&gt;&gt;&lt;&lt;else&gt;&gt;Not Provided&lt;&lt;es_&gt;&gt;</w:t>
             </w:r>
           </w:p>
           <w:p>
@@ -5102,23 +4523,7 @@
                 <w:rFonts w:ascii="GDSTransportWebsite" w:hAnsi="GDSTransportWebsite"/>
                 <w:color w:val="0A0A0A"/>
               </w:rPr>
-              <w:t>&lt;&lt;cs_</w:t>
-            </w:r>
-            <w:proofErr w:type="gramStart"/>
-            <w:r>
-              <w:rPr>
-                <w:rFonts w:ascii="GDSTransportWebsite" w:hAnsi="GDSTransportWebsite"/>
-                <w:color w:val="0A0A0A"/>
-              </w:rPr>
-              <w:t>{!isBlank</w:t>
-            </w:r>
-            <w:proofErr w:type="gramEnd"/>
-            <w:r>
-              <w:rPr>
-                <w:rFonts w:ascii="GDSTransportWebsite" w:hAnsi="GDSTransportWebsite"/>
-                <w:color w:val="0A0A0A"/>
-              </w:rPr>
-              <w:t>(emailAddress)}&gt;&gt;&lt;&lt;emailAddress&gt;&gt;&lt;&lt;else&gt;&gt;Not Provided&lt;&lt;es_&gt;&gt;</w:t>
+              <w:t>&lt;&lt;cs_{!isBlank(emailAddress)}&gt;&gt;&lt;&lt;emailAddress&gt;&gt;&lt;&lt;else&gt;&gt;Not Provided&lt;&lt;es_&gt;&gt;</w:t>
             </w:r>
           </w:p>
           <w:p>
@@ -5361,25 +4766,7 @@
                 <w:color w:val="0A0A0A"/>
                 <w:shd w:val="clear" w:color="auto" w:fill="FFFFFF"/>
               </w:rPr>
-              <w:t>&lt;&lt;er_</w:t>
-            </w:r>
-            <w:proofErr w:type="gramStart"/>
-            <w:r>
-              <w:rPr>
-                <w:rFonts w:ascii="GDSTransportWebsite" w:hAnsi="GDSTransportWebsite"/>
-                <w:color w:val="0A0A0A"/>
-                <w:shd w:val="clear" w:color="auto" w:fill="FFFFFF"/>
-              </w:rPr>
-              <w:t>experts.details</w:t>
-            </w:r>
-            <w:proofErr w:type="gramEnd"/>
-            <w:r>
-              <w:rPr>
-                <w:rFonts w:ascii="GDSTransportWebsite" w:hAnsi="GDSTransportWebsite"/>
-                <w:color w:val="0A0A0A"/>
-                <w:shd w:val="clear" w:color="auto" w:fill="FFFFFF"/>
-              </w:rPr>
-              <w:t>&gt;&gt;</w:t>
+              <w:t>&lt;&lt;er_experts.details&gt;&gt;</w:t>
             </w:r>
           </w:p>
         </w:tc>
@@ -5506,23 +4893,7 @@
                 <w:rFonts w:ascii="GDSTransportWebsite" w:hAnsi="GDSTransportWebsite"/>
                 <w:color w:val="0A0A0A"/>
               </w:rPr>
-              <w:t>&lt;&lt;</w:t>
-            </w:r>
-            <w:proofErr w:type="gramStart"/>
-            <w:r>
-              <w:rPr>
-                <w:rFonts w:ascii="GDSTransportWebsite" w:hAnsi="GDSTransportWebsite"/>
-                <w:color w:val="0A0A0A"/>
-              </w:rPr>
-              <w:t>witnesses.witnessesToAppear</w:t>
-            </w:r>
-            <w:proofErr w:type="gramEnd"/>
-            <w:r>
-              <w:rPr>
-                <w:rFonts w:ascii="GDSTransportWebsite" w:hAnsi="GDSTransportWebsite"/>
-                <w:color w:val="0A0A0A"/>
-              </w:rPr>
-              <w:t>&gt;&gt;</w:t>
+              <w:t>&lt;&lt;witnesses.witnessesToAppear&gt;&gt;</w:t>
             </w:r>
           </w:p>
         </w:tc>
@@ -5548,25 +4919,7 @@
                 <w:color w:val="0A0A0A"/>
                 <w:shd w:val="clear" w:color="auto" w:fill="FFFFFF"/>
               </w:rPr>
-              <w:t>&lt;&lt;rr_</w:t>
-            </w:r>
-            <w:proofErr w:type="gramStart"/>
-            <w:r>
-              <w:rPr>
-                <w:rFonts w:ascii="GDSTransportWebsite" w:hAnsi="GDSTransportWebsite"/>
-                <w:color w:val="0A0A0A"/>
-                <w:shd w:val="clear" w:color="auto" w:fill="FFFFFF"/>
-              </w:rPr>
-              <w:t>witnesses.details</w:t>
-            </w:r>
-            <w:proofErr w:type="gramEnd"/>
-            <w:r>
-              <w:rPr>
-                <w:rFonts w:ascii="GDSTransportWebsite" w:hAnsi="GDSTransportWebsite"/>
-                <w:color w:val="0A0A0A"/>
-                <w:shd w:val="clear" w:color="auto" w:fill="FFFFFF"/>
-              </w:rPr>
-              <w:t>&gt;&gt;</w:t>
+              <w:t>&lt;&lt;rr_witnesses.details&gt;&gt;</w:t>
             </w:r>
           </w:p>
         </w:tc>
@@ -5746,23 +5099,7 @@
                 <w:rFonts w:ascii="GDSTransportWebsite" w:hAnsi="GDSTransportWebsite"/>
                 <w:color w:val="0A0A0A"/>
               </w:rPr>
-              <w:t>&lt;&lt;cs_</w:t>
-            </w:r>
-            <w:proofErr w:type="gramStart"/>
-            <w:r>
-              <w:rPr>
-                <w:rFonts w:ascii="GDSTransportWebsite" w:hAnsi="GDSTransportWebsite"/>
-                <w:color w:val="0A0A0A"/>
-              </w:rPr>
-              <w:t>{!isBlank</w:t>
-            </w:r>
-            <w:proofErr w:type="gramEnd"/>
-            <w:r>
-              <w:rPr>
-                <w:rFonts w:ascii="GDSTransportWebsite" w:hAnsi="GDSTransportWebsite"/>
-                <w:color w:val="0A0A0A"/>
-              </w:rPr>
-              <w:t>(phoneNumber)}&gt;&gt;&lt;&lt;phoneNumber&gt;&gt;&lt;&lt;else&gt;&gt;Not Provided&lt;&lt;es_&gt;&gt;</w:t>
+              <w:t>&lt;&lt;cs_{!isBlank(phoneNumber)}&gt;&gt;&lt;&lt;phoneNumber&gt;&gt;&lt;&lt;else&gt;&gt;Not Provided&lt;&lt;es_&gt;&gt;</w:t>
             </w:r>
           </w:p>
           <w:p>
@@ -5824,23 +5161,7 @@
                 <w:rFonts w:ascii="GDSTransportWebsite" w:hAnsi="GDSTransportWebsite"/>
                 <w:color w:val="0A0A0A"/>
               </w:rPr>
-              <w:t>&lt;&lt;cs_</w:t>
-            </w:r>
-            <w:proofErr w:type="gramStart"/>
-            <w:r>
-              <w:rPr>
-                <w:rFonts w:ascii="GDSTransportWebsite" w:hAnsi="GDSTransportWebsite"/>
-                <w:color w:val="0A0A0A"/>
-              </w:rPr>
-              <w:t>{!isBlank</w:t>
-            </w:r>
-            <w:proofErr w:type="gramEnd"/>
-            <w:r>
-              <w:rPr>
-                <w:rFonts w:ascii="GDSTransportWebsite" w:hAnsi="GDSTransportWebsite"/>
-                <w:color w:val="0A0A0A"/>
-              </w:rPr>
-              <w:t>(emailAddress)}&gt;&gt;&lt;&lt;emailAddress&gt;&gt;&lt;&lt;else&gt;&gt;Not Provided&lt;&lt;es_&gt;&gt;</w:t>
+              <w:t>&lt;&lt;cs_{!isBlank(emailAddress)}&gt;&gt;&lt;&lt;emailAddress&gt;&gt;&lt;&lt;else&gt;&gt;Not Provided&lt;&lt;es_&gt;&gt;</w:t>
             </w:r>
           </w:p>
           <w:p>
@@ -5945,25 +5266,7 @@
                 <w:color w:val="0A0A0A"/>
                 <w:shd w:val="clear" w:color="auto" w:fill="FFFFFF"/>
               </w:rPr>
-              <w:t>&lt;&lt;er_</w:t>
-            </w:r>
-            <w:proofErr w:type="gramStart"/>
-            <w:r>
-              <w:rPr>
-                <w:rFonts w:ascii="GDSTransportWebsite" w:hAnsi="GDSTransportWebsite"/>
-                <w:color w:val="0A0A0A"/>
-                <w:shd w:val="clear" w:color="auto" w:fill="FFFFFF"/>
-              </w:rPr>
-              <w:t>witnesses.details</w:t>
-            </w:r>
-            <w:proofErr w:type="gramEnd"/>
-            <w:r>
-              <w:rPr>
-                <w:rFonts w:ascii="GDSTransportWebsite" w:hAnsi="GDSTransportWebsite"/>
-                <w:color w:val="0A0A0A"/>
-                <w:shd w:val="clear" w:color="auto" w:fill="FFFFFF"/>
-              </w:rPr>
-              <w:t>&gt;&gt;</w:t>
+              <w:t>&lt;&lt;er_witnesses.details&gt;&gt;</w:t>
             </w:r>
           </w:p>
         </w:tc>
@@ -6232,29 +5535,7 @@
                 <w:color w:val="0A0A0A"/>
                 <w:shd w:val="clear" w:color="auto" w:fill="FFFFFF"/>
               </w:rPr>
-              <w:t xml:space="preserve">Are there any days within the next 12 months when you, your client, an </w:t>
-            </w:r>
-            <w:proofErr w:type="gramStart"/>
-            <w:r>
-              <w:rPr>
-                <w:rFonts w:ascii="GDSTransportWebsite" w:hAnsi="GDSTransportWebsite"/>
-                <w:b/>
-                <w:bCs/>
-                <w:color w:val="0A0A0A"/>
-                <w:shd w:val="clear" w:color="auto" w:fill="FFFFFF"/>
-              </w:rPr>
-              <w:t>expert</w:t>
-            </w:r>
-            <w:proofErr w:type="gramEnd"/>
-            <w:r>
-              <w:rPr>
-                <w:rFonts w:ascii="GDSTransportWebsite" w:hAnsi="GDSTransportWebsite"/>
-                <w:b/>
-                <w:bCs/>
-                <w:color w:val="0A0A0A"/>
-                <w:shd w:val="clear" w:color="auto" w:fill="FFFFFF"/>
-              </w:rPr>
-              <w:t xml:space="preserve"> or a witness couldn’t attend a hearing?</w:t>
+              <w:t>Are there any days within the next 12 months when you, your client, an expert or a witness couldn’t attend a hearing?</w:t>
             </w:r>
           </w:p>
           <w:p>
@@ -6283,23 +5564,7 @@
                 <w:rFonts w:ascii="GDSTransportWebsite" w:hAnsi="GDSTransportWebsite"/>
                 <w:color w:val="0A0A0A"/>
               </w:rPr>
-              <w:t>&lt;&lt;</w:t>
-            </w:r>
-            <w:proofErr w:type="gramStart"/>
-            <w:r>
-              <w:rPr>
-                <w:rFonts w:ascii="GDSTransportWebsite" w:hAnsi="GDSTransportWebsite"/>
-                <w:color w:val="0A0A0A"/>
-              </w:rPr>
-              <w:t>hearing.unavailableDatesRequired</w:t>
-            </w:r>
-            <w:proofErr w:type="gramEnd"/>
-            <w:r>
-              <w:rPr>
-                <w:rFonts w:ascii="GDSTransportWebsite" w:hAnsi="GDSTransportWebsite"/>
-                <w:color w:val="0A0A0A"/>
-              </w:rPr>
-              <w:t>&gt;&gt;</w:t>
+              <w:t>&lt;&lt;hearing.unavailableDatesRequired&gt;&gt;</w:t>
             </w:r>
           </w:p>
         </w:tc>
@@ -6314,7 +5579,6 @@
         </w:rPr>
         <w:t>&lt;&lt;cs_{</w:t>
       </w:r>
-      <w:proofErr w:type="gramStart"/>
       <w:r>
         <w:rPr>
           <w:rFonts w:ascii="GDSTransportWebsite" w:hAnsi="GDSTransportWebsite"/>
@@ -6328,16 +5592,7 @@
           <w:color w:val="0A0A0A"/>
           <w:shd w:val="clear" w:color="auto" w:fill="FFFFFF"/>
         </w:rPr>
-        <w:t>.unavailableDates.size</w:t>
-      </w:r>
-      <w:proofErr w:type="gramEnd"/>
-      <w:r>
-        <w:rPr>
-          <w:rFonts w:ascii="GDSTransportWebsite" w:hAnsi="GDSTransportWebsite"/>
-          <w:color w:val="0A0A0A"/>
-          <w:shd w:val="clear" w:color="auto" w:fill="FFFFFF"/>
-        </w:rPr>
-        <w:t>&gt;0}&gt;&gt;</w:t>
+        <w:t>.unavailableDates.size&gt;0}&gt;&gt;</w:t>
       </w:r>
     </w:p>
     <w:tbl>
@@ -6411,7 +5666,6 @@
               </w:rPr>
               <w:t>&lt;&lt;rr_</w:t>
             </w:r>
-            <w:proofErr w:type="gramStart"/>
             <w:r>
               <w:rPr>
                 <w:rFonts w:ascii="GDSTransportWebsite" w:hAnsi="GDSTransportWebsite"/>
@@ -6425,16 +5679,7 @@
                 <w:color w:val="0A0A0A"/>
                 <w:shd w:val="clear" w:color="auto" w:fill="FFFFFF"/>
               </w:rPr>
-              <w:t>.unavailableDates</w:t>
-            </w:r>
-            <w:proofErr w:type="gramEnd"/>
-            <w:r>
-              <w:rPr>
-                <w:rFonts w:ascii="GDSTransportWebsite" w:hAnsi="GDSTransportWebsite"/>
-                <w:color w:val="0A0A0A"/>
-                <w:shd w:val="clear" w:color="auto" w:fill="FFFFFF"/>
-              </w:rPr>
-              <w:t>&gt;&gt;</w:t>
+              <w:t>.unavailableDates&gt;&gt;</w:t>
             </w:r>
           </w:p>
         </w:tc>
@@ -6456,21 +5701,12 @@
               </w:rPr>
               <w:t>&lt;&lt;cs_{</w:t>
             </w:r>
-            <w:proofErr w:type="gramStart"/>
-            <w:r>
-              <w:rPr>
-                <w:rFonts w:ascii="GDSTransportWebsite" w:hAnsi="GDSTransportWebsite"/>
-                <w:color w:val="0A0A0A"/>
-              </w:rPr>
-              <w:t>date!=</w:t>
-            </w:r>
-            <w:proofErr w:type="gramEnd"/>
-            <w:r>
-              <w:rPr>
-                <w:rFonts w:ascii="GDSTransportWebsite" w:hAnsi="GDSTransportWebsite"/>
-                <w:color w:val="0A0A0A"/>
-              </w:rPr>
-              <w:t>null</w:t>
+            <w:r>
+              <w:rPr>
+                <w:rFonts w:ascii="GDSTransportWebsite" w:hAnsi="GDSTransportWebsite"/>
+                <w:color w:val="0A0A0A"/>
+              </w:rPr>
+              <w:t>date!=null</w:t>
             </w:r>
             <w:r>
               <w:rPr>
@@ -6494,23 +5730,7 @@
                 <w:rFonts w:ascii="GDSTransportWebsite" w:hAnsi="GDSTransportWebsite"/>
                 <w:color w:val="0A0A0A"/>
               </w:rPr>
-              <w:t>&lt;</w:t>
-            </w:r>
-            <w:proofErr w:type="gramStart"/>
-            <w:r>
-              <w:rPr>
-                <w:rFonts w:ascii="GDSTransportWebsite" w:hAnsi="GDSTransportWebsite"/>
-                <w:color w:val="0A0A0A"/>
-              </w:rPr>
-              <w:t>&lt;{</w:t>
-            </w:r>
-            <w:proofErr w:type="gramEnd"/>
-            <w:r>
-              <w:rPr>
-                <w:rFonts w:ascii="GDSTransportWebsite" w:hAnsi="GDSTransportWebsite"/>
-                <w:color w:val="0A0A0A"/>
-              </w:rPr>
-              <w:t>dateFormat(date, ‘d MMMM yyyy’, ‘yyyy-MM-dd’)}&gt;&gt;</w:t>
+              <w:t>&lt;&lt;{dateFormat(date, ‘d MMMM yyyy’, ‘yyyy-MM-dd’)}&gt;&gt;</w:t>
             </w:r>
           </w:p>
           <w:p>
@@ -6542,23 +5762,7 @@
                 <w:rFonts w:ascii="GDSTransportWebsite" w:hAnsi="GDSTransportWebsite"/>
                 <w:color w:val="0A0A0A"/>
               </w:rPr>
-              <w:t>From &lt;</w:t>
-            </w:r>
-            <w:proofErr w:type="gramStart"/>
-            <w:r>
-              <w:rPr>
-                <w:rFonts w:ascii="GDSTransportWebsite" w:hAnsi="GDSTransportWebsite"/>
-                <w:color w:val="0A0A0A"/>
-              </w:rPr>
-              <w:t>&lt;{</w:t>
-            </w:r>
-            <w:proofErr w:type="gramEnd"/>
-            <w:r>
-              <w:rPr>
-                <w:rFonts w:ascii="GDSTransportWebsite" w:hAnsi="GDSTransportWebsite"/>
-                <w:color w:val="0A0A0A"/>
-              </w:rPr>
-              <w:t>dateFormat(fromDate, ‘d MMMM yyyy’, ‘yyyy-MM-dd’)}&gt;&gt; to &lt;&lt;{dateFormat(toDate, ‘d MMMM yyyy’, ‘yyyy-MM-dd’)}&gt;&gt;</w:t>
+              <w:t>From &lt;&lt;{dateFormat(fromDate, ‘d MMMM yyyy’, ‘yyyy-MM-dd’)}&gt;&gt; to &lt;&lt;{dateFormat(toDate, ‘d MMMM yyyy’, ‘yyyy-MM-dd’)}&gt;&gt;</w:t>
             </w:r>
           </w:p>
           <w:p>
@@ -6607,7 +5811,6 @@
               </w:rPr>
               <w:t>&lt;&lt;er_</w:t>
             </w:r>
-            <w:proofErr w:type="gramStart"/>
             <w:r>
               <w:rPr>
                 <w:rFonts w:ascii="GDSTransportWebsite" w:hAnsi="GDSTransportWebsite"/>
@@ -6621,16 +5824,7 @@
                 <w:color w:val="0A0A0A"/>
                 <w:shd w:val="clear" w:color="auto" w:fill="FFFFFF"/>
               </w:rPr>
-              <w:t>.unavailableDates</w:t>
-            </w:r>
-            <w:proofErr w:type="gramEnd"/>
-            <w:r>
-              <w:rPr>
-                <w:rFonts w:ascii="GDSTransportWebsite" w:hAnsi="GDSTransportWebsite"/>
-                <w:color w:val="0A0A0A"/>
-                <w:shd w:val="clear" w:color="auto" w:fill="FFFFFF"/>
-              </w:rPr>
-              <w:t>&gt;&gt;</w:t>
+              <w:t>.unavailableDates&gt;&gt;</w:t>
             </w:r>
           </w:p>
         </w:tc>
@@ -7293,16 +6487,7 @@
                 <w:color w:val="0A0A0A"/>
                 <w:shd w:val="clear" w:color="auto" w:fill="FFFFFF"/>
               </w:rPr>
-              <w:t>&lt;&lt;cs_</w:t>
-            </w:r>
-            <w:proofErr w:type="gramStart"/>
-            <w:r>
-              <w:rPr>
-                <w:rFonts w:ascii="GDSTransportWebsite" w:hAnsi="GDSTransportWebsite"/>
-                <w:color w:val="0A0A0A"/>
-                <w:shd w:val="clear" w:color="auto" w:fill="FFFFFF"/>
-              </w:rPr>
-              <w:t>{</w:t>
+              <w:t>&lt;&lt;cs_{</w:t>
             </w:r>
             <w:r>
               <w:rPr>
@@ -7318,16 +6503,7 @@
                 <w:color w:val="0A0A0A"/>
                 <w:shd w:val="clear" w:color="auto" w:fill="FFFFFF"/>
               </w:rPr>
-              <w:t>isBlank</w:t>
-            </w:r>
-            <w:proofErr w:type="gramEnd"/>
-            <w:r>
-              <w:rPr>
-                <w:rFonts w:ascii="GDSTransportWebsite" w:hAnsi="GDSTransportWebsite"/>
-                <w:color w:val="0A0A0A"/>
-                <w:shd w:val="clear" w:color="auto" w:fill="FFFFFF"/>
-              </w:rPr>
-              <w:t>(</w:t>
+              <w:t>isBlank(</w:t>
             </w:r>
             <w:r>
               <w:rPr>
@@ -7486,25 +6662,7 @@
           <w:color w:val="0A0A0A"/>
           <w:shd w:val="clear" w:color="auto" w:fill="FFFFFF"/>
         </w:rPr>
-        <w:t xml:space="preserve">You are reminded that a copy of this </w:t>
-      </w:r>
-      <w:proofErr w:type="gramStart"/>
-      <w:r>
-        <w:rPr>
-          <w:rFonts w:ascii="GDSTransportWebsite" w:hAnsi="GDSTransportWebsite"/>
-          <w:color w:val="0A0A0A"/>
-          <w:shd w:val="clear" w:color="auto" w:fill="FFFFFF"/>
-        </w:rPr>
-        <w:t>directions</w:t>
-      </w:r>
-      <w:proofErr w:type="gramEnd"/>
-      <w:r>
-        <w:rPr>
-          <w:rFonts w:ascii="GDSTransportWebsite" w:hAnsi="GDSTransportWebsite"/>
-          <w:color w:val="0A0A0A"/>
-          <w:shd w:val="clear" w:color="auto" w:fill="FFFFFF"/>
-        </w:rPr>
-        <w:t xml:space="preserve"> questionnaire will be shared with all other parties. </w:t>
+        <w:t xml:space="preserve">You are reminded that a copy of this directions questionnaire will be shared with all other parties. </w:t>
       </w:r>
     </w:p>
     <w:p>
@@ -7812,23 +6970,7 @@
                 <w:rFonts w:ascii="GDSTransportWebsite" w:hAnsi="GDSTransportWebsite"/>
                 <w:color w:val="0A0A0A"/>
               </w:rPr>
-              <w:t>&lt;&lt;cs_{</w:t>
-            </w:r>
-            <w:proofErr w:type="gramStart"/>
-            <w:r>
-              <w:rPr>
-                <w:rFonts w:ascii="GDSTransportWebsite" w:hAnsi="GDSTransportWebsite"/>
-                <w:color w:val="0A0A0A"/>
-              </w:rPr>
-              <w:t>isBlank(</w:t>
-            </w:r>
-            <w:proofErr w:type="gramEnd"/>
-            <w:r>
-              <w:rPr>
-                <w:rFonts w:ascii="GDSTransportWebsite" w:hAnsi="GDSTransportWebsite"/>
-                <w:color w:val="0A0A0A"/>
-              </w:rPr>
-              <w:t>furtherInformation.otherInformationForJudge)}&gt;&gt;Not Provided&lt;&lt;else&gt;&gt;&lt;&lt;furtherInformation.otherInformationForJudge&gt;&gt;&lt;&lt;es_&gt;&gt;</w:t>
+              <w:t>&lt;&lt;cs_{isBlank(furtherInformation.otherInformationForJudge)}&gt;&gt;Not Provided&lt;&lt;else&gt;&gt;&lt;&lt;furtherInformation.otherInformationForJudge&gt;&gt;&lt;&lt;es_&gt;&gt;</w:t>
             </w:r>
           </w:p>
         </w:tc>
@@ -8079,9 +7221,12 @@
     <w:bookmarkEnd w:id="0"/>
     <w:p/>
     <w:sectPr>
-      <w:footerReference w:type="even" r:id="rId15"/>
-      <w:footerReference w:type="default" r:id="rId16"/>
-      <w:footerReference w:type="first" r:id="rId17"/>
+      <w:headerReference w:type="even" r:id="rId15"/>
+      <w:headerReference w:type="default" r:id="rId16"/>
+      <w:footerReference w:type="even" r:id="rId17"/>
+      <w:footerReference w:type="default" r:id="rId18"/>
+      <w:headerReference w:type="first" r:id="rId19"/>
+      <w:footerReference w:type="first" r:id="rId20"/>
       <w:pgSz w:w="12240" w:h="15840"/>
       <w:pgMar w:top="1134" w:right="1134" w:bottom="1134" w:left="1134" w:header="720" w:footer="720" w:gutter="0"/>
       <w:cols w:space="720"/>
@@ -8273,128 +7418,6 @@
               <w:szCs w:val="16"/>
             </w:rPr>
           </w:pPr>
-          <w:r>
-            <w:rPr>
-              <w:rFonts w:ascii="GDSTransportWebsite" w:hAnsi="GDSTransportWebsite"/>
-              <w:noProof/>
-              <w:color w:val="515151"/>
-              <w:sz w:val="16"/>
-              <w:szCs w:val="16"/>
-            </w:rPr>
-            <mc:AlternateContent>
-              <mc:Choice Requires="wps">
-                <w:drawing>
-                  <wp:anchor distT="0" distB="0" distL="0" distR="0" simplePos="0" relativeHeight="251660288" behindDoc="0" locked="0" layoutInCell="1" allowOverlap="1" wp14:anchorId="564EDD31" wp14:editId="662BFFC3">
-                    <wp:simplePos x="790575" y="9248775"/>
-                    <wp:positionH relativeFrom="leftMargin">
-                      <wp:align>left</wp:align>
-                    </wp:positionH>
-                    <wp:positionV relativeFrom="paragraph">
-                      <wp:posOffset>635</wp:posOffset>
-                    </wp:positionV>
-                    <wp:extent cx="443865" cy="443865"/>
-                    <wp:effectExtent l="0" t="0" r="6350" b="2540"/>
-                    <wp:wrapSquare wrapText="bothSides"/>
-                    <wp:docPr id="5" name="Text Box 5" descr="Classification: Controlled">
-                      <a:extLst xmlns:a="http://schemas.openxmlformats.org/drawingml/2006/main">
-                        <a:ext uri="{5AE41FA2-C0FF-4470-9BD4-5FADCA87CBE2}">
-                          <aclsh:classification xmlns:aclsh="http://schemas.microsoft.com/office/drawing/2020/classificationShape" classificationOutcomeType="ftr"/>
-                        </a:ext>
-                      </a:extLst>
-                    </wp:docPr>
-                    <wp:cNvGraphicFramePr/>
-                    <a:graphic xmlns:a="http://schemas.openxmlformats.org/drawingml/2006/main">
-                      <a:graphicData uri="http://schemas.microsoft.com/office/word/2010/wordprocessingShape">
-                        <wps:wsp>
-                          <wps:cNvSpPr txBox="1"/>
-                          <wps:spPr>
-                            <a:xfrm>
-                              <a:off x="0" y="0"/>
-                              <a:ext cx="443865" cy="443865"/>
-                            </a:xfrm>
-                            <a:prstGeom prst="rect">
-                              <a:avLst/>
-                            </a:prstGeom>
-                            <a:noFill/>
-                            <a:ln>
-                              <a:noFill/>
-                            </a:ln>
-                          </wps:spPr>
-                          <wps:txbx>
-                            <w:txbxContent>
-                              <w:p>
-                                <w:pPr>
-                                  <w:rPr>
-                                    <w:rFonts w:ascii="Calibri" w:eastAsia="Calibri" w:hAnsi="Calibri" w:cs="Calibri"/>
-                                    <w:noProof/>
-                                    <w:color w:val="FF0000"/>
-                                    <w:sz w:val="12"/>
-                                    <w:szCs w:val="12"/>
-                                  </w:rPr>
-                                </w:pPr>
-                                <w:r>
-                                  <w:rPr>
-                                    <w:rFonts w:ascii="Calibri" w:eastAsia="Calibri" w:hAnsi="Calibri" w:cs="Calibri"/>
-                                    <w:noProof/>
-                                    <w:color w:val="FF0000"/>
-                                    <w:sz w:val="12"/>
-                                    <w:szCs w:val="12"/>
-                                  </w:rPr>
-                                  <w:t>Classification: Controlled</w:t>
-                                </w:r>
-                              </w:p>
-                            </w:txbxContent>
-                          </wps:txbx>
-                          <wps:bodyPr rot="0" spcFirstLastPara="0" vertOverflow="overflow" horzOverflow="overflow" vert="horz" wrap="none" lIns="63500" tIns="0" rIns="0" bIns="0" numCol="1" spcCol="0" rtlCol="0" fromWordArt="0" anchor="t" anchorCtr="0" forceAA="0" compatLnSpc="1">
-                            <a:prstTxWarp prst="textNoShape">
-                              <a:avLst/>
-                            </a:prstTxWarp>
-                            <a:spAutoFit/>
-                          </wps:bodyPr>
-                        </wps:wsp>
-                      </a:graphicData>
-                    </a:graphic>
-                  </wp:anchor>
-                </w:drawing>
-              </mc:Choice>
-              <mc:Fallback>
-                <w:pict>
-                  <v:shapetype w14:anchorId="564EDD31" id="_x0000_t202" coordsize="21600,21600" o:spt="202" path="m,l,21600r21600,l21600,xe">
-                    <v:stroke joinstyle="miter"/>
-                    <v:path gradientshapeok="t" o:connecttype="rect"/>
-                  </v:shapetype>
-                  <v:shape id="Text Box 5" o:spid="_x0000_s1027" type="#_x0000_t202" alt="Classification: Controlled" style="position:absolute;margin-left:0;margin-top:.05pt;width:34.95pt;height:34.95pt;z-index:251660288;visibility:visible;mso-wrap-style:none;mso-wrap-distance-left:0;mso-wrap-distance-top:0;mso-wrap-distance-right:0;mso-wrap-distance-bottom:0;mso-position-horizontal:left;mso-position-horizontal-relative:left-margin-area;mso-position-vertical:absolute;mso-position-vertical-relative:text;v-text-anchor:top" o:gfxdata="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" filled="f" stroked="f">
-                    <v:textbox style="mso-fit-shape-to-text:t" inset="5pt,0,0,0">
-                      <w:txbxContent>
-                        <w:p>
-                          <w:pPr>
-                            <w:rPr>
-                              <w:rFonts w:ascii="Calibri" w:eastAsia="Calibri" w:hAnsi="Calibri" w:cs="Calibri"/>
-                              <w:noProof/>
-                              <w:color w:val="FF0000"/>
-                              <w:sz w:val="12"/>
-                              <w:szCs w:val="12"/>
-                            </w:rPr>
-                          </w:pPr>
-                          <w:r>
-                            <w:rPr>
-                              <w:rFonts w:ascii="Calibri" w:eastAsia="Calibri" w:hAnsi="Calibri" w:cs="Calibri"/>
-                              <w:noProof/>
-                              <w:color w:val="FF0000"/>
-                              <w:sz w:val="12"/>
-                              <w:szCs w:val="12"/>
-                            </w:rPr>
-                            <w:t>Classification: Controlled</w:t>
-                          </w:r>
-                        </w:p>
-                      </w:txbxContent>
-                    </v:textbox>
-                    <w10:wrap type="square" anchorx="margin"/>
-                  </v:shape>
-                </w:pict>
-              </mc:Fallback>
-            </mc:AlternateContent>
-          </w:r>
           <w:r>
             <w:rPr>
               <w:rFonts w:ascii="GDSTransportWebsite" w:hAnsi="GDSTransportWebsite"/>
@@ -8708,6 +7731,36 @@
     </w:p>
   </w:footnote>
 </w:footnotes>
+</file>
+
+<file path=word/header1.xml><?xml version="1.0" encoding="utf-8"?>
+<w:hdr xmlns:wpc="http://schemas.microsoft.com/office/word/2010/wordprocessingCanvas" xmlns:cx="http://schemas.microsoft.com/office/drawing/2014/chartex" xmlns:cx1="http://schemas.microsoft.com/office/drawing/2015/9/8/chartex" xmlns:cx2="http://schemas.microsoft.com/office/drawing/2015/10/21/chartex" xmlns:cx3="http://schemas.microsoft.com/office/drawing/2016/5/9/chartex" xmlns:cx4="http://schemas.microsoft.com/office/drawing/2016/5/10/chartex" xmlns:cx5="http://schemas.microsoft.com/office/drawing/2016/5/11/chartex" xmlns:cx6="http://schemas.microsoft.com/office/drawing/2016/5/12/chartex" xmlns:cx7="http://schemas.microsoft.com/office/drawing/2016/5/13/chartex" xmlns:cx8="http://schemas.microsoft.com/office/drawing/2016/5/14/chartex" xmlns:mc="http://schemas.openxmlformats.org/markup-compatibility/2006" xmlns:aink="http://schemas.microsoft.com/office/drawing/2016/ink" xmlns:am3d="http://schemas.microsoft.com/office/drawing/2017/model3d" xmlns:o="urn:schemas-microsoft-com:office:office" xmlns:oel="http://schemas.microsoft.com/office/2019/extlst" xmlns:r="http://schemas.openxmlformats.org/officeDocument/2006/relationships" xmlns:m="http://schemas.openxmlformats.org/officeDocument/2006/math" xmlns:v="urn:schemas-microsoft-com:vml" xmlns:wp14="http://schemas.microsoft.com/office/word/2010/wordprocessingDrawing" xmlns:wp="http://schemas.openxmlformats.org/drawingml/2006/wordprocessingDrawing" xmlns:w10="urn:schemas-microsoft-com:office:word" xmlns:w="http://schemas.openxmlformats.org/wordprocessingml/2006/main" xmlns:w14="http://schemas.microsoft.com/office/word/2010/wordml" xmlns:w15="http://schemas.microsoft.com/office/word/2012/wordml" xmlns:w16cex="http://schemas.microsoft.com/office/word/2018/wordml/cex" xmlns:w16cid="http://schemas.microsoft.com/office/word/2016/wordml/cid" xmlns:w16="http://schemas.microsoft.com/office/word/2018/wordml" xmlns:w16sdtdh="http://schemas.microsoft.com/office/word/2020/wordml/sdtdatahash" xmlns:w16se="http://schemas.microsoft.com/office/word/2015/wordml/symex" xmlns:wpg="http://schemas.microsoft.com/office/word/2010/wordprocessingGroup" xmlns:wpi="http://schemas.microsoft.com/office/word/2010/wordprocessingInk" xmlns:wne="http://schemas.microsoft.com/office/word/2006/wordml" xmlns:wps="http://schemas.microsoft.com/office/word/2010/wordprocessingShape" mc:Ignorable="w14 w15 w16se w16cid w16 w16cex w16sdtdh wp14">
+  <w:p>
+    <w:pPr>
+      <w:pStyle w:val="Header"/>
+    </w:pPr>
+  </w:p>
+</w:hdr>
+</file>
+
+<file path=word/header2.xml><?xml version="1.0" encoding="utf-8"?>
+<w:hdr xmlns:wpc="http://schemas.microsoft.com/office/word/2010/wordprocessingCanvas" xmlns:cx="http://schemas.microsoft.com/office/drawing/2014/chartex" xmlns:cx1="http://schemas.microsoft.com/office/drawing/2015/9/8/chartex" xmlns:cx2="http://schemas.microsoft.com/office/drawing/2015/10/21/chartex" xmlns:cx3="http://schemas.microsoft.com/office/drawing/2016/5/9/chartex" xmlns:cx4="http://schemas.microsoft.com/office/drawing/2016/5/10/chartex" xmlns:cx5="http://schemas.microsoft.com/office/drawing/2016/5/11/chartex" xmlns:cx6="http://schemas.microsoft.com/office/drawing/2016/5/12/chartex" xmlns:cx7="http://schemas.microsoft.com/office/drawing/2016/5/13/chartex" xmlns:cx8="http://schemas.microsoft.com/office/drawing/2016/5/14/chartex" xmlns:mc="http://schemas.openxmlformats.org/markup-compatibility/2006" xmlns:aink="http://schemas.microsoft.com/office/drawing/2016/ink" xmlns:am3d="http://schemas.microsoft.com/office/drawing/2017/model3d" xmlns:o="urn:schemas-microsoft-com:office:office" xmlns:oel="http://schemas.microsoft.com/office/2019/extlst" xmlns:r="http://schemas.openxmlformats.org/officeDocument/2006/relationships" xmlns:m="http://schemas.openxmlformats.org/officeDocument/2006/math" xmlns:v="urn:schemas-microsoft-com:vml" xmlns:wp14="http://schemas.microsoft.com/office/word/2010/wordprocessingDrawing" xmlns:wp="http://schemas.openxmlformats.org/drawingml/2006/wordprocessingDrawing" xmlns:w10="urn:schemas-microsoft-com:office:word" xmlns:w="http://schemas.openxmlformats.org/wordprocessingml/2006/main" xmlns:w14="http://schemas.microsoft.com/office/word/2010/wordml" xmlns:w15="http://schemas.microsoft.com/office/word/2012/wordml" xmlns:w16cex="http://schemas.microsoft.com/office/word/2018/wordml/cex" xmlns:w16cid="http://schemas.microsoft.com/office/word/2016/wordml/cid" xmlns:w16="http://schemas.microsoft.com/office/word/2018/wordml" xmlns:w16sdtdh="http://schemas.microsoft.com/office/word/2020/wordml/sdtdatahash" xmlns:w16se="http://schemas.microsoft.com/office/word/2015/wordml/symex" xmlns:wpg="http://schemas.microsoft.com/office/word/2010/wordprocessingGroup" xmlns:wpi="http://schemas.microsoft.com/office/word/2010/wordprocessingInk" xmlns:wne="http://schemas.microsoft.com/office/word/2006/wordml" xmlns:wps="http://schemas.microsoft.com/office/word/2010/wordprocessingShape" mc:Ignorable="w14 w15 w16se w16cid w16 w16cex w16sdtdh wp14">
+  <w:p>
+    <w:pPr>
+      <w:pStyle w:val="Header"/>
+    </w:pPr>
+  </w:p>
+</w:hdr>
+</file>
+
+<file path=word/header3.xml><?xml version="1.0" encoding="utf-8"?>
+<w:hdr xmlns:wpc="http://schemas.microsoft.com/office/word/2010/wordprocessingCanvas" xmlns:cx="http://schemas.microsoft.com/office/drawing/2014/chartex" xmlns:cx1="http://schemas.microsoft.com/office/drawing/2015/9/8/chartex" xmlns:cx2="http://schemas.microsoft.com/office/drawing/2015/10/21/chartex" xmlns:cx3="http://schemas.microsoft.com/office/drawing/2016/5/9/chartex" xmlns:cx4="http://schemas.microsoft.com/office/drawing/2016/5/10/chartex" xmlns:cx5="http://schemas.microsoft.com/office/drawing/2016/5/11/chartex" xmlns:cx6="http://schemas.microsoft.com/office/drawing/2016/5/12/chartex" xmlns:cx7="http://schemas.microsoft.com/office/drawing/2016/5/13/chartex" xmlns:cx8="http://schemas.microsoft.com/office/drawing/2016/5/14/chartex" xmlns:mc="http://schemas.openxmlformats.org/markup-compatibility/2006" xmlns:aink="http://schemas.microsoft.com/office/drawing/2016/ink" xmlns:am3d="http://schemas.microsoft.com/office/drawing/2017/model3d" xmlns:o="urn:schemas-microsoft-com:office:office" xmlns:oel="http://schemas.microsoft.com/office/2019/extlst" xmlns:r="http://schemas.openxmlformats.org/officeDocument/2006/relationships" xmlns:m="http://schemas.openxmlformats.org/officeDocument/2006/math" xmlns:v="urn:schemas-microsoft-com:vml" xmlns:wp14="http://schemas.microsoft.com/office/word/2010/wordprocessingDrawing" xmlns:wp="http://schemas.openxmlformats.org/drawingml/2006/wordprocessingDrawing" xmlns:w10="urn:schemas-microsoft-com:office:word" xmlns:w="http://schemas.openxmlformats.org/wordprocessingml/2006/main" xmlns:w14="http://schemas.microsoft.com/office/word/2010/wordml" xmlns:w15="http://schemas.microsoft.com/office/word/2012/wordml" xmlns:w16cex="http://schemas.microsoft.com/office/word/2018/wordml/cex" xmlns:w16cid="http://schemas.microsoft.com/office/word/2016/wordml/cid" xmlns:w16="http://schemas.microsoft.com/office/word/2018/wordml" xmlns:w16sdtdh="http://schemas.microsoft.com/office/word/2020/wordml/sdtdatahash" xmlns:w16se="http://schemas.microsoft.com/office/word/2015/wordml/symex" xmlns:wpg="http://schemas.microsoft.com/office/word/2010/wordprocessingGroup" xmlns:wpi="http://schemas.microsoft.com/office/word/2010/wordprocessingInk" xmlns:wne="http://schemas.microsoft.com/office/word/2006/wordml" xmlns:wps="http://schemas.microsoft.com/office/word/2010/wordprocessingShape" mc:Ignorable="w14 w15 w16se w16cid w16 w16cex w16sdtdh wp14">
+  <w:p>
+    <w:pPr>
+      <w:pStyle w:val="Header"/>
+    </w:pPr>
+  </w:p>
+</w:hdr>
 </file>
 
 <file path=word/numbering.xml><?xml version="1.0" encoding="utf-8"?>
@@ -13091,40 +12144,6 @@
 </file>
 
 <file path=customXml/item1.xml><?xml version="1.0" encoding="utf-8"?>
-<p:properties xmlns:p="http://schemas.microsoft.com/office/2006/metadata/properties" xmlns:xsi="http://www.w3.org/2001/XMLSchema-instance" xmlns:pc="http://schemas.microsoft.com/office/infopath/2007/PartnerControls">
-  <documentManagement>
-    <Stage xmlns="f336f4fe-8719-4ea2-b5d6-29b3a580aeb4">Published</Stage>
-    <Next_x0020_Stage xmlns="f336f4fe-8719-4ea2-b5d6-29b3a580aeb4">WaitPublish</Next_x0020_Stage>
-    <Admin_x0020_Action xmlns="f336f4fe-8719-4ea2-b5d6-29b3a580aeb4" xsi:nil="true"/>
-    <Template_x0020_Category xmlns="f336f4fe-8719-4ea2-b5d6-29b3a580aeb4">Hearing Requirements Notice - HRN</Template_x0020_Category>
-    <Action xmlns="f336f4fe-8719-4ea2-b5d6-29b3a580aeb4" xsi:nil="true"/>
-    <Purpose1 xmlns="f336f4fe-8719-4ea2-b5d6-29b3a580aeb4">Directions Questionnaire</Purpose1>
-    <Template_x0020_Language xmlns="f336f4fe-8719-4ea2-b5d6-29b3a580aeb4">English - ENG</Template_x0020_Language>
-    <Rename xmlns="f336f4fe-8719-4ea2-b5d6-29b3a580aeb4">true</Rename>
-    <Tornado_x0020_Filename xmlns="f336f4fe-8719-4ea2-b5d6-29b3a580aeb4" xsi:nil="true"/>
-    <Approval_x0020_Request_x0020_Comment xmlns="f336f4fe-8719-4ea2-b5d6-29b3a580aeb4">repeat request</Approval_x0020_Request_x0020_Comment>
-    <Publication_x0020_Date xmlns="f336f4fe-8719-4ea2-b5d6-29b3a580aeb4">2020-12-09T00:00:00+00:00</Publication_x0020_Date>
-    <SharedWithUsers xmlns="f336f4fe-8719-4ea2-b5d6-29b3a580aeb4">
-      <UserInfo>
-        <DisplayName>Robert Allright</DisplayName>
-        <AccountId>23</AccountId>
-        <AccountType/>
-      </UserInfo>
-    </SharedWithUsers>
-  </documentManagement>
-</p:properties>
-</file>
-
-<file path=customXml/item2.xml><?xml version="1.0" encoding="utf-8"?>
-<?mso-contentType ?>
-<FormTemplates xmlns="http://schemas.microsoft.com/sharepoint/v3/contenttype/forms">
-  <Display>DocumentLibraryForm</Display>
-  <Edit>DocumentLibraryForm</Edit>
-  <New>DocumentLibraryForm</New>
-</FormTemplates>
-</file>
-
-<file path=customXml/item3.xml><?xml version="1.0" encoding="utf-8"?>
 <ct:contentTypeSchema xmlns:ct="http://schemas.microsoft.com/office/2006/metadata/contentType" xmlns:ma="http://schemas.microsoft.com/office/2006/metadata/properties/metaAttributes" ct:_="" ma:_="" ma:contentTypeName="_CtTemplate" ma:contentTypeID="0x01010064A5FDCCFB03F540B94405305D7DE14F00A4F8B82F7CEF57469A8FE5CEAB7A0EE0" ma:contentTypeVersion="54" ma:contentTypeDescription="Part of Template Management with Site Columns representing custom attributes." ma:contentTypeScope="" ma:versionID="c2ae9af6f2d07f5c87e529250672afb5">
   <xsd:schema xmlns:xsd="http://www.w3.org/2001/XMLSchema" xmlns:xs="http://www.w3.org/2001/XMLSchema" xmlns:p="http://schemas.microsoft.com/office/2006/metadata/properties" xmlns:ns2="f336f4fe-8719-4ea2-b5d6-29b3a580aeb4" xmlns:ns3="b57b892a-dd61-4bba-b372-a8d93da2c7e6" targetNamespace="http://schemas.microsoft.com/office/2006/metadata/properties" ma:root="true" ma:fieldsID="5cc5ae0d05cbe82a12e0833457866b27" ns2:_="" ns3:_="">
     <xsd:import namespace="f336f4fe-8719-4ea2-b5d6-29b3a580aeb4"/>
@@ -13440,29 +12459,45 @@
 </ct:contentTypeSchema>
 </file>
 
+<file path=customXml/item2.xml><?xml version="1.0" encoding="utf-8"?>
+<?mso-contentType ?>
+<FormTemplates xmlns="http://schemas.microsoft.com/sharepoint/v3/contenttype/forms">
+  <Display>DocumentLibraryForm</Display>
+  <Edit>DocumentLibraryForm</Edit>
+  <New>DocumentLibraryForm</New>
+</FormTemplates>
+</file>
+
+<file path=customXml/item3.xml><?xml version="1.0" encoding="utf-8"?>
+<p:properties xmlns:p="http://schemas.microsoft.com/office/2006/metadata/properties" xmlns:xsi="http://www.w3.org/2001/XMLSchema-instance" xmlns:pc="http://schemas.microsoft.com/office/infopath/2007/PartnerControls">
+  <documentManagement>
+    <Stage xmlns="f336f4fe-8719-4ea2-b5d6-29b3a580aeb4">Published</Stage>
+    <Next_x0020_Stage xmlns="f336f4fe-8719-4ea2-b5d6-29b3a580aeb4">WaitPublish</Next_x0020_Stage>
+    <Admin_x0020_Action xmlns="f336f4fe-8719-4ea2-b5d6-29b3a580aeb4" xsi:nil="true"/>
+    <Template_x0020_Category xmlns="f336f4fe-8719-4ea2-b5d6-29b3a580aeb4">Hearing Requirements Notice - HRN</Template_x0020_Category>
+    <Action xmlns="f336f4fe-8719-4ea2-b5d6-29b3a580aeb4" xsi:nil="true"/>
+    <Purpose1 xmlns="f336f4fe-8719-4ea2-b5d6-29b3a580aeb4">Directions Questionnaire</Purpose1>
+    <Template_x0020_Language xmlns="f336f4fe-8719-4ea2-b5d6-29b3a580aeb4">English - ENG</Template_x0020_Language>
+    <Rename xmlns="f336f4fe-8719-4ea2-b5d6-29b3a580aeb4">true</Rename>
+    <Tornado_x0020_Filename xmlns="f336f4fe-8719-4ea2-b5d6-29b3a580aeb4" xsi:nil="true"/>
+    <Approval_x0020_Request_x0020_Comment xmlns="f336f4fe-8719-4ea2-b5d6-29b3a580aeb4">repeat request</Approval_x0020_Request_x0020_Comment>
+    <Publication_x0020_Date xmlns="f336f4fe-8719-4ea2-b5d6-29b3a580aeb4">2020-12-09T00:00:00+00:00</Publication_x0020_Date>
+    <SharedWithUsers xmlns="f336f4fe-8719-4ea2-b5d6-29b3a580aeb4">
+      <UserInfo>
+        <DisplayName>Robert Allright</DisplayName>
+        <AccountId>23</AccountId>
+        <AccountType/>
+      </UserInfo>
+    </SharedWithUsers>
+  </documentManagement>
+</p:properties>
+</file>
+
 <file path=customXml/item4.xml><?xml version="1.0" encoding="utf-8"?>
 <b:Sources xmlns:b="http://schemas.openxmlformats.org/officeDocument/2006/bibliography" xmlns="http://schemas.openxmlformats.org/officeDocument/2006/bibliography" SelectedStyle="\APASixthEditionOfficeOnline.xsl" StyleName="APA" Version="6"/>
 </file>
 
 <file path=customXml/itemProps1.xml><?xml version="1.0" encoding="utf-8"?>
-<ds:datastoreItem xmlns:ds="http://schemas.openxmlformats.org/officeDocument/2006/customXml" ds:itemID="{167D3FB0-0D1A-4A81-8A96-EE2F37F3B125}">
-  <ds:schemaRefs>
-    <ds:schemaRef ds:uri="http://schemas.microsoft.com/office/2006/metadata/properties"/>
-    <ds:schemaRef ds:uri="http://schemas.microsoft.com/office/infopath/2007/PartnerControls"/>
-    <ds:schemaRef ds:uri="f336f4fe-8719-4ea2-b5d6-29b3a580aeb4"/>
-  </ds:schemaRefs>
-</ds:datastoreItem>
-</file>
-
-<file path=customXml/itemProps2.xml><?xml version="1.0" encoding="utf-8"?>
-<ds:datastoreItem xmlns:ds="http://schemas.openxmlformats.org/officeDocument/2006/customXml" ds:itemID="{B979ABCF-6006-4211-8C04-D08E1C55C8F9}">
-  <ds:schemaRefs>
-    <ds:schemaRef ds:uri="http://schemas.microsoft.com/sharepoint/v3/contenttype/forms"/>
-  </ds:schemaRefs>
-</ds:datastoreItem>
-</file>
-
-<file path=customXml/itemProps3.xml><?xml version="1.0" encoding="utf-8"?>
 <ds:datastoreItem xmlns:ds="http://schemas.openxmlformats.org/officeDocument/2006/customXml" ds:itemID="{88286BBE-1074-4653-AC7F-60C5278A0CDC}">
   <ds:schemaRefs>
     <ds:schemaRef ds:uri="http://schemas.microsoft.com/office/2006/metadata/contentType"/>
@@ -13481,6 +12516,24 @@
 </ds:datastoreItem>
 </file>
 
+<file path=customXml/itemProps2.xml><?xml version="1.0" encoding="utf-8"?>
+<ds:datastoreItem xmlns:ds="http://schemas.openxmlformats.org/officeDocument/2006/customXml" ds:itemID="{B979ABCF-6006-4211-8C04-D08E1C55C8F9}">
+  <ds:schemaRefs>
+    <ds:schemaRef ds:uri="http://schemas.microsoft.com/sharepoint/v3/contenttype/forms"/>
+  </ds:schemaRefs>
+</ds:datastoreItem>
+</file>
+
+<file path=customXml/itemProps3.xml><?xml version="1.0" encoding="utf-8"?>
+<ds:datastoreItem xmlns:ds="http://schemas.openxmlformats.org/officeDocument/2006/customXml" ds:itemID="{167D3FB0-0D1A-4A81-8A96-EE2F37F3B125}">
+  <ds:schemaRefs>
+    <ds:schemaRef ds:uri="http://schemas.microsoft.com/office/2006/metadata/properties"/>
+    <ds:schemaRef ds:uri="http://schemas.microsoft.com/office/infopath/2007/PartnerControls"/>
+    <ds:schemaRef ds:uri="f336f4fe-8719-4ea2-b5d6-29b3a580aeb4"/>
+  </ds:schemaRefs>
+</ds:datastoreItem>
+</file>
+
 <file path=customXml/itemProps4.xml><?xml version="1.0" encoding="utf-8"?>
 <ds:datastoreItem xmlns:ds="http://schemas.openxmlformats.org/officeDocument/2006/customXml" ds:itemID="{D9CC73D4-2572-D642-B334-03ABC33F70A6}">
   <ds:schemaRefs>

</xml_diff>